<commit_message>
update fix bao cao
</commit_message>
<xml_diff>
--- a/bao cao/6.docx
+++ b/bao cao/6.docx
@@ -1,6 +1,6 @@
 
 <file path=word/document.xml><?xml version="1.0" encoding="utf-8"?>
-<w:document xmlns:wpc="http://schemas.microsoft.com/office/word/2010/wordprocessingCanvas" xmlns:cx="http://schemas.microsoft.com/office/drawing/2014/chartex" xmlns:mc="http://schemas.openxmlformats.org/markup-compatibility/2006" xmlns:o="urn:schemas-microsoft-com:office:office" xmlns:r="http://schemas.openxmlformats.org/officeDocument/2006/relationships" xmlns:m="http://schemas.openxmlformats.org/officeDocument/2006/math" xmlns:v="urn:schemas-microsoft-com:vml" xmlns:wp14="http://schemas.microsoft.com/office/word/2010/wordprocessingDrawing" xmlns:wp="http://schemas.openxmlformats.org/drawingml/2006/wordprocessingDrawing" xmlns:w10="urn:schemas-microsoft-com:office:word" xmlns:w="http://schemas.openxmlformats.org/wordprocessingml/2006/main" xmlns:w14="http://schemas.microsoft.com/office/word/2010/wordml" xmlns:w15="http://schemas.microsoft.com/office/word/2012/wordml" xmlns:w16se="http://schemas.microsoft.com/office/word/2015/wordml/symex" xmlns:wpg="http://schemas.microsoft.com/office/word/2010/wordprocessingGroup" xmlns:wpi="http://schemas.microsoft.com/office/word/2010/wordprocessingInk" xmlns:wne="http://schemas.microsoft.com/office/word/2006/wordml" xmlns:wps="http://schemas.microsoft.com/office/word/2010/wordprocessingShape" mc:Ignorable="w14 w15 w16se wp14">
+<w:document xmlns:wpc="http://schemas.microsoft.com/office/word/2010/wordprocessingCanvas" xmlns:mc="http://schemas.openxmlformats.org/markup-compatibility/2006" xmlns:o="urn:schemas-microsoft-com:office:office" xmlns:r="http://schemas.openxmlformats.org/officeDocument/2006/relationships" xmlns:m="http://schemas.openxmlformats.org/officeDocument/2006/math" xmlns:v="urn:schemas-microsoft-com:vml" xmlns:wp14="http://schemas.microsoft.com/office/word/2010/wordprocessingDrawing" xmlns:wp="http://schemas.openxmlformats.org/drawingml/2006/wordprocessingDrawing" xmlns:w10="urn:schemas-microsoft-com:office:word" xmlns:w="http://schemas.openxmlformats.org/wordprocessingml/2006/main" xmlns:w14="http://schemas.microsoft.com/office/word/2010/wordml" xmlns:wpg="http://schemas.microsoft.com/office/word/2010/wordprocessingGroup" xmlns:wpi="http://schemas.microsoft.com/office/word/2010/wordprocessingInk" xmlns:wne="http://schemas.microsoft.com/office/word/2006/wordml" xmlns:wps="http://schemas.microsoft.com/office/word/2010/wordprocessingShape" mc:Ignorable="w14 wp14">
   <w:body>
     <w:p>
       <w:pPr>
@@ -82,7 +82,7 @@
                           </pic:cNvPicPr>
                         </pic:nvPicPr>
                         <pic:blipFill>
-                          <a:blip r:embed="rId8">
+                          <a:blip r:embed="rId9">
                             <a:extLst>
                               <a:ext uri="{28A0092B-C50C-407E-A947-70E740481C1C}">
                                 <a14:useLocalDpi xmlns:a14="http://schemas.microsoft.com/office/drawing/2010/main" val="0"/>
@@ -213,7 +213,7 @@
                           </pic:cNvPicPr>
                         </pic:nvPicPr>
                         <pic:blipFill>
-                          <a:blip r:embed="rId9" cstate="print">
+                          <a:blip r:embed="rId10" cstate="print">
                             <a:extLst>
                               <a:ext uri="{28A0092B-C50C-407E-A947-70E740481C1C}">
                                 <a14:useLocalDpi xmlns:a14="http://schemas.microsoft.com/office/drawing/2010/main" val="0"/>
@@ -275,7 +275,7 @@
                           </pic:cNvPicPr>
                         </pic:nvPicPr>
                         <pic:blipFill>
-                          <a:blip r:embed="rId10">
+                          <a:blip r:embed="rId11">
                             <a:extLst>
                               <a:ext uri="{28A0092B-C50C-407E-A947-70E740481C1C}">
                                 <a14:useLocalDpi xmlns:a14="http://schemas.microsoft.com/office/drawing/2010/main" val="0"/>
@@ -492,8 +492,6 @@
         </w:rPr>
         <w:t xml:space="preserve"> CÀI ĐẶT PLUGIN</w:t>
       </w:r>
-      <w:bookmarkStart w:id="0" w:name="_GoBack"/>
-      <w:bookmarkEnd w:id="0"/>
     </w:p>
     <w:p>
       <w:pPr>
@@ -1483,6 +1481,8 @@
         </w:rPr>
       </w:sdtEndPr>
       <w:sdtContent>
+        <w:bookmarkStart w:id="0" w:name="_GoBack" w:displacedByCustomXml="prev"/>
+        <w:bookmarkEnd w:id="0" w:displacedByCustomXml="prev"/>
         <w:p>
           <w:pPr>
             <w:pStyle w:val="TOCHeading"/>
@@ -1521,7 +1521,7 @@
             </w:rPr>
             <w:fldChar w:fldCharType="separate"/>
           </w:r>
-          <w:hyperlink w:anchor="_Toc21931332" w:history="1">
+          <w:hyperlink w:anchor="_Toc24352766" w:history="1">
             <w:r>
               <w:rPr>
                 <w:rStyle w:val="Hyperlink"/>
@@ -1566,7 +1566,7 @@
                 <w:noProof/>
                 <w:webHidden/>
               </w:rPr>
-              <w:instrText xml:space="preserve"> PAGEREF _Toc21931332 \h </w:instrText>
+              <w:instrText xml:space="preserve"> PAGEREF _Toc24352766 \h </w:instrText>
             </w:r>
             <w:r>
               <w:rPr>
@@ -1586,7 +1586,7 @@
                 <w:noProof/>
                 <w:webHidden/>
               </w:rPr>
-              <w:t>3</w:t>
+              <w:t>4</w:t>
             </w:r>
             <w:r>
               <w:rPr>
@@ -1609,7 +1609,7 @@
               <w:noProof/>
             </w:rPr>
           </w:pPr>
-          <w:hyperlink w:anchor="_Toc21931333" w:history="1">
+          <w:hyperlink w:anchor="_Toc24352767" w:history="1">
             <w:r>
               <w:rPr>
                 <w:rStyle w:val="Hyperlink"/>
@@ -1654,7 +1654,7 @@
                 <w:noProof/>
                 <w:webHidden/>
               </w:rPr>
-              <w:instrText xml:space="preserve"> PAGEREF _Toc21931333 \h </w:instrText>
+              <w:instrText xml:space="preserve"> PAGEREF _Toc24352767 \h </w:instrText>
             </w:r>
             <w:r>
               <w:rPr>
@@ -1674,7 +1674,7 @@
                 <w:noProof/>
                 <w:webHidden/>
               </w:rPr>
-              <w:t>9</w:t>
+              <w:t>10</w:t>
             </w:r>
             <w:r>
               <w:rPr>
@@ -3117,48 +3117,6 @@
     </w:p>
     <w:p>
       <w:pPr>
-        <w:rPr>
-          <w:rFonts w:ascii="Times New Roman" w:hAnsi="Times New Roman" w:cs="Times New Roman"/>
-        </w:rPr>
-      </w:pPr>
-    </w:p>
-    <w:p>
-      <w:pPr>
-        <w:rPr>
-          <w:rFonts w:ascii="Times New Roman" w:hAnsi="Times New Roman" w:cs="Times New Roman"/>
-        </w:rPr>
-      </w:pPr>
-    </w:p>
-    <w:p>
-      <w:pPr>
-        <w:rPr>
-          <w:rFonts w:ascii="Times New Roman" w:hAnsi="Times New Roman" w:cs="Times New Roman"/>
-        </w:rPr>
-      </w:pPr>
-    </w:p>
-    <w:p>
-      <w:pPr>
-        <w:rPr>
-          <w:rFonts w:ascii="Times New Roman" w:hAnsi="Times New Roman" w:cs="Times New Roman"/>
-        </w:rPr>
-      </w:pPr>
-    </w:p>
-    <w:p>
-      <w:pPr>
-        <w:rPr>
-          <w:rFonts w:ascii="Times New Roman" w:hAnsi="Times New Roman" w:cs="Times New Roman"/>
-        </w:rPr>
-      </w:pPr>
-    </w:p>
-    <w:p>
-      <w:pPr>
-        <w:rPr>
-          <w:rFonts w:ascii="Times New Roman" w:hAnsi="Times New Roman" w:cs="Times New Roman"/>
-        </w:rPr>
-      </w:pPr>
-    </w:p>
-    <w:p>
-      <w:pPr>
         <w:pStyle w:val="Heading1"/>
         <w:numPr>
           <w:ilvl w:val="0"/>
@@ -3174,13 +3132,14 @@
       <w:bookmarkStart w:id="1" w:name="_Toc18537004"/>
       <w:bookmarkStart w:id="2" w:name="_Toc19900411"/>
       <w:bookmarkStart w:id="3" w:name="_Toc21930868"/>
-      <w:bookmarkStart w:id="4" w:name="_Toc21931332"/>
+      <w:bookmarkStart w:id="4" w:name="_Toc24352766"/>
       <w:r>
         <w:rPr>
           <w:rFonts w:ascii="Times New Roman" w:hAnsi="Times New Roman" w:cs="Times New Roman"/>
           <w:b/>
           <w:sz w:val="36"/>
         </w:rPr>
+        <w:lastRenderedPageBreak/>
         <w:t>Giới thiệu về</w:t>
       </w:r>
       <w:bookmarkEnd w:id="1"/>
@@ -3338,7 +3297,7 @@
         </w:rPr>
         <w:t xml:space="preserve">Plugin về thươn mại: </w:t>
       </w:r>
-      <w:hyperlink r:id="rId11" w:anchor="1-WooCommerce" w:history="1">
+      <w:hyperlink r:id="rId12" w:anchor="1-WooCommerce" w:history="1">
         <w:r>
           <w:rPr>
             <w:rStyle w:val="Hyperlink"/>
@@ -3506,7 +3465,7 @@
                     </pic:cNvPicPr>
                   </pic:nvPicPr>
                   <pic:blipFill>
-                    <a:blip r:embed="rId12"/>
+                    <a:blip r:embed="rId13"/>
                     <a:srcRect/>
                     <a:stretch>
                       <a:fillRect/>
@@ -3560,75 +3519,75 @@
           <w:sz w:val="22"/>
           <w:szCs w:val="22"/>
         </w:rPr>
+        <w:t xml:space="preserve">Hình </w:t>
+      </w:r>
+      <w:r>
+        <w:rPr>
+          <w:rFonts w:ascii="Times New Roman" w:hAnsi="Times New Roman" w:cs="Times New Roman"/>
+          <w:sz w:val="22"/>
+          <w:szCs w:val="22"/>
+        </w:rPr>
+        <w:fldChar w:fldCharType="begin"/>
+      </w:r>
+      <w:r>
+        <w:rPr>
+          <w:rFonts w:ascii="Times New Roman" w:hAnsi="Times New Roman" w:cs="Times New Roman"/>
+          <w:sz w:val="22"/>
+          <w:szCs w:val="22"/>
+        </w:rPr>
+        <w:instrText xml:space="preserve"> SEQ Hình \* ARABIC </w:instrText>
+      </w:r>
+      <w:r>
+        <w:rPr>
+          <w:rFonts w:ascii="Times New Roman" w:hAnsi="Times New Roman" w:cs="Times New Roman"/>
+          <w:sz w:val="22"/>
+          <w:szCs w:val="22"/>
+        </w:rPr>
+        <w:fldChar w:fldCharType="separate"/>
+      </w:r>
+      <w:r>
+        <w:rPr>
+          <w:rFonts w:ascii="Times New Roman" w:hAnsi="Times New Roman" w:cs="Times New Roman"/>
+          <w:noProof/>
+          <w:sz w:val="22"/>
+          <w:szCs w:val="22"/>
+        </w:rPr>
+        <w:t>1</w:t>
+      </w:r>
+      <w:r>
+        <w:rPr>
+          <w:rFonts w:ascii="Times New Roman" w:hAnsi="Times New Roman" w:cs="Times New Roman"/>
+          <w:sz w:val="22"/>
+          <w:szCs w:val="22"/>
+        </w:rPr>
+        <w:fldChar w:fldCharType="end"/>
+      </w:r>
+      <w:r>
+        <w:rPr>
+          <w:rFonts w:ascii="Times New Roman" w:hAnsi="Times New Roman" w:cs="Times New Roman"/>
+          <w:sz w:val="22"/>
+          <w:szCs w:val="22"/>
+        </w:rPr>
+        <w:t>: Đăng nhập Wordpress</w:t>
+      </w:r>
+      <w:bookmarkEnd w:id="5"/>
+    </w:p>
+    <w:p>
+      <w:pPr>
+        <w:rPr>
+          <w:rFonts w:ascii="Times New Roman" w:hAnsi="Times New Roman" w:cs="Times New Roman"/>
+          <w:sz w:val="26"/>
+          <w:szCs w:val="26"/>
+        </w:rPr>
+      </w:pPr>
+      <w:r>
+        <w:rPr>
+          <w:rFonts w:ascii="Times New Roman" w:hAnsi="Times New Roman" w:cs="Times New Roman"/>
+          <w:noProof/>
+          <w:sz w:val="26"/>
+          <w:szCs w:val="26"/>
+        </w:rPr>
         <w:lastRenderedPageBreak/>
-        <w:t xml:space="preserve">Hình </w:t>
-      </w:r>
-      <w:r>
-        <w:rPr>
-          <w:rFonts w:ascii="Times New Roman" w:hAnsi="Times New Roman" w:cs="Times New Roman"/>
-          <w:sz w:val="22"/>
-          <w:szCs w:val="22"/>
-        </w:rPr>
-        <w:fldChar w:fldCharType="begin"/>
-      </w:r>
-      <w:r>
-        <w:rPr>
-          <w:rFonts w:ascii="Times New Roman" w:hAnsi="Times New Roman" w:cs="Times New Roman"/>
-          <w:sz w:val="22"/>
-          <w:szCs w:val="22"/>
-        </w:rPr>
-        <w:instrText xml:space="preserve"> SEQ Hình \* ARABIC </w:instrText>
-      </w:r>
-      <w:r>
-        <w:rPr>
-          <w:rFonts w:ascii="Times New Roman" w:hAnsi="Times New Roman" w:cs="Times New Roman"/>
-          <w:sz w:val="22"/>
-          <w:szCs w:val="22"/>
-        </w:rPr>
-        <w:fldChar w:fldCharType="separate"/>
-      </w:r>
-      <w:r>
-        <w:rPr>
-          <w:rFonts w:ascii="Times New Roman" w:hAnsi="Times New Roman" w:cs="Times New Roman"/>
-          <w:noProof/>
-          <w:sz w:val="22"/>
-          <w:szCs w:val="22"/>
-        </w:rPr>
-        <w:t>1</w:t>
-      </w:r>
-      <w:r>
-        <w:rPr>
-          <w:rFonts w:ascii="Times New Roman" w:hAnsi="Times New Roman" w:cs="Times New Roman"/>
-          <w:sz w:val="22"/>
-          <w:szCs w:val="22"/>
-        </w:rPr>
-        <w:fldChar w:fldCharType="end"/>
-      </w:r>
-      <w:r>
-        <w:rPr>
-          <w:rFonts w:ascii="Times New Roman" w:hAnsi="Times New Roman" w:cs="Times New Roman"/>
-          <w:sz w:val="22"/>
-          <w:szCs w:val="22"/>
-        </w:rPr>
-        <w:t>: Đăng nhập Wordpress</w:t>
-      </w:r>
-      <w:bookmarkEnd w:id="5"/>
-    </w:p>
-    <w:p>
-      <w:pPr>
-        <w:rPr>
-          <w:rFonts w:ascii="Times New Roman" w:hAnsi="Times New Roman" w:cs="Times New Roman"/>
-          <w:sz w:val="26"/>
-          <w:szCs w:val="26"/>
-        </w:rPr>
-      </w:pPr>
-      <w:r>
-        <w:rPr>
-          <w:rFonts w:ascii="Times New Roman" w:hAnsi="Times New Roman" w:cs="Times New Roman"/>
-          <w:noProof/>
-          <w:sz w:val="26"/>
-          <w:szCs w:val="26"/>
-        </w:rPr>
         <w:drawing>
           <wp:anchor distT="0" distB="0" distL="114300" distR="114300" simplePos="0" relativeHeight="251660288" behindDoc="1" locked="0" layoutInCell="1" allowOverlap="1" wp14:anchorId="0E07DEBB" wp14:editId="5EF87417">
             <wp:simplePos x="0" y="0"/>
@@ -3663,7 +3622,7 @@
                     </pic:cNvPicPr>
                   </pic:nvPicPr>
                   <pic:blipFill>
-                    <a:blip r:embed="rId13"/>
+                    <a:blip r:embed="rId14"/>
                     <a:srcRect/>
                     <a:stretch>
                       <a:fillRect/>
@@ -3839,7 +3798,7 @@
                     </pic:cNvPicPr>
                   </pic:nvPicPr>
                   <pic:blipFill>
-                    <a:blip r:embed="rId14"/>
+                    <a:blip r:embed="rId15"/>
                     <a:srcRect/>
                     <a:stretch>
                       <a:fillRect/>
@@ -4020,7 +3979,7 @@
                     </pic:cNvPicPr>
                   </pic:nvPicPr>
                   <pic:blipFill>
-                    <a:blip r:embed="rId15"/>
+                    <a:blip r:embed="rId16"/>
                     <a:srcRect/>
                     <a:stretch>
                       <a:fillRect/>
@@ -4249,7 +4208,7 @@
                     </pic:cNvPicPr>
                   </pic:nvPicPr>
                   <pic:blipFill>
-                    <a:blip r:embed="rId16"/>
+                    <a:blip r:embed="rId17"/>
                     <a:srcRect/>
                     <a:stretch>
                       <a:fillRect/>
@@ -4517,7 +4476,7 @@
                     </pic:cNvPicPr>
                   </pic:nvPicPr>
                   <pic:blipFill>
-                    <a:blip r:embed="rId17"/>
+                    <a:blip r:embed="rId18"/>
                     <a:srcRect/>
                     <a:stretch>
                       <a:fillRect/>
@@ -4667,7 +4626,7 @@
                     </pic:cNvPicPr>
                   </pic:nvPicPr>
                   <pic:blipFill>
-                    <a:blip r:embed="rId12"/>
+                    <a:blip r:embed="rId13"/>
                     <a:srcRect/>
                     <a:stretch>
                       <a:fillRect/>
@@ -4915,7 +4874,7 @@
                     </pic:cNvPicPr>
                   </pic:nvPicPr>
                   <pic:blipFill>
-                    <a:blip r:embed="rId13"/>
+                    <a:blip r:embed="rId14"/>
                     <a:srcRect/>
                     <a:stretch>
                       <a:fillRect/>
@@ -5021,7 +4980,7 @@
                     </pic:cNvPicPr>
                   </pic:nvPicPr>
                   <pic:blipFill>
-                    <a:blip r:embed="rId18"/>
+                    <a:blip r:embed="rId19"/>
                     <a:srcRect/>
                     <a:stretch>
                       <a:fillRect/>
@@ -5172,7 +5131,7 @@
                     </pic:cNvPicPr>
                   </pic:nvPicPr>
                   <pic:blipFill>
-                    <a:blip r:embed="rId19"/>
+                    <a:blip r:embed="rId20"/>
                     <a:srcRect/>
                     <a:stretch>
                       <a:fillRect/>
@@ -5371,7 +5330,7 @@
                     </pic:cNvPicPr>
                   </pic:nvPicPr>
                   <pic:blipFill>
-                    <a:blip r:embed="rId20"/>
+                    <a:blip r:embed="rId21"/>
                     <a:srcRect/>
                     <a:stretch>
                       <a:fillRect/>
@@ -5513,7 +5472,7 @@
                     </pic:cNvPicPr>
                   </pic:nvPicPr>
                   <pic:blipFill>
-                    <a:blip r:embed="rId21"/>
+                    <a:blip r:embed="rId22"/>
                     <a:srcRect/>
                     <a:stretch>
                       <a:fillRect/>
@@ -5709,7 +5668,7 @@
           <w:sz w:val="36"/>
         </w:rPr>
       </w:pPr>
-      <w:bookmarkStart w:id="17" w:name="_Toc21931333"/>
+      <w:bookmarkStart w:id="17" w:name="_Toc24352767"/>
       <w:r>
         <w:rPr>
           <w:rFonts w:ascii="Times New Roman" w:hAnsi="Times New Roman" w:cs="Times New Roman"/>
@@ -5771,7 +5730,7 @@
                     </pic:cNvPicPr>
                   </pic:nvPicPr>
                   <pic:blipFill>
-                    <a:blip r:embed="rId22">
+                    <a:blip r:embed="rId23">
                       <a:extLst>
                         <a:ext uri="{28A0092B-C50C-407E-A947-70E740481C1C}">
                           <a14:useLocalDpi xmlns:a14="http://schemas.microsoft.com/office/drawing/2010/main" val="0"/>
@@ -5916,7 +5875,7 @@
                     </pic:cNvPicPr>
                   </pic:nvPicPr>
                   <pic:blipFill>
-                    <a:blip r:embed="rId23">
+                    <a:blip r:embed="rId24">
                       <a:extLst>
                         <a:ext uri="{28A0092B-C50C-407E-A947-70E740481C1C}">
                           <a14:useLocalDpi xmlns:a14="http://schemas.microsoft.com/office/drawing/2010/main" val="0"/>
@@ -6061,7 +6020,7 @@
                     </pic:cNvPicPr>
                   </pic:nvPicPr>
                   <pic:blipFill>
-                    <a:blip r:embed="rId24">
+                    <a:blip r:embed="rId25">
                       <a:extLst>
                         <a:ext uri="{28A0092B-C50C-407E-A947-70E740481C1C}">
                           <a14:useLocalDpi xmlns:a14="http://schemas.microsoft.com/office/drawing/2010/main" val="0"/>
@@ -6209,7 +6168,7 @@
                     </pic:cNvPicPr>
                   </pic:nvPicPr>
                   <pic:blipFill>
-                    <a:blip r:embed="rId25">
+                    <a:blip r:embed="rId26">
                       <a:extLst>
                         <a:ext uri="{28A0092B-C50C-407E-A947-70E740481C1C}">
                           <a14:useLocalDpi xmlns:a14="http://schemas.microsoft.com/office/drawing/2010/main" val="0"/>
@@ -6406,7 +6365,7 @@
                     </pic:cNvPicPr>
                   </pic:nvPicPr>
                   <pic:blipFill>
-                    <a:blip r:embed="rId26">
+                    <a:blip r:embed="rId27">
                       <a:extLst>
                         <a:ext uri="{28A0092B-C50C-407E-A947-70E740481C1C}">
                           <a14:useLocalDpi xmlns:a14="http://schemas.microsoft.com/office/drawing/2010/main" val="0"/>
@@ -6471,7 +6430,7 @@
                     </pic:cNvPicPr>
                   </pic:nvPicPr>
                   <pic:blipFill>
-                    <a:blip r:embed="rId27">
+                    <a:blip r:embed="rId28">
                       <a:extLst>
                         <a:ext uri="{28A0092B-C50C-407E-A947-70E740481C1C}">
                           <a14:useLocalDpi xmlns:a14="http://schemas.microsoft.com/office/drawing/2010/main" val="0"/>
@@ -6666,7 +6625,7 @@
                     </pic:cNvPicPr>
                   </pic:nvPicPr>
                   <pic:blipFill>
-                    <a:blip r:embed="rId28">
+                    <a:blip r:embed="rId29">
                       <a:extLst>
                         <a:ext uri="{28A0092B-C50C-407E-A947-70E740481C1C}">
                           <a14:useLocalDpi xmlns:a14="http://schemas.microsoft.com/office/drawing/2010/main" val="0"/>
@@ -6811,7 +6770,7 @@
                     </pic:cNvPicPr>
                   </pic:nvPicPr>
                   <pic:blipFill>
-                    <a:blip r:embed="rId29">
+                    <a:blip r:embed="rId30">
                       <a:extLst>
                         <a:ext uri="{28A0092B-C50C-407E-A947-70E740481C1C}">
                           <a14:useLocalDpi xmlns:a14="http://schemas.microsoft.com/office/drawing/2010/main" val="0"/>
@@ -6947,8 +6906,8 @@
       </w:pPr>
     </w:p>
     <w:sectPr>
-      <w:headerReference w:type="default" r:id="rId30"/>
-      <w:footerReference w:type="default" r:id="rId31"/>
+      <w:headerReference w:type="default" r:id="rId31"/>
+      <w:footerReference w:type="default" r:id="rId32"/>
       <w:pgSz w:w="12240" w:h="15840"/>
       <w:pgMar w:top="1440" w:right="1440" w:bottom="1440" w:left="1440" w:header="720" w:footer="720" w:gutter="0"/>
       <w:cols w:space="720"/>
@@ -6959,7 +6918,7 @@
 </file>
 
 <file path=word/endnotes.xml><?xml version="1.0" encoding="utf-8"?>
-<w:endnotes xmlns:wpc="http://schemas.microsoft.com/office/word/2010/wordprocessingCanvas" xmlns:cx="http://schemas.microsoft.com/office/drawing/2014/chartex" xmlns:mc="http://schemas.openxmlformats.org/markup-compatibility/2006" xmlns:o="urn:schemas-microsoft-com:office:office" xmlns:r="http://schemas.openxmlformats.org/officeDocument/2006/relationships" xmlns:m="http://schemas.openxmlformats.org/officeDocument/2006/math" xmlns:v="urn:schemas-microsoft-com:vml" xmlns:wp14="http://schemas.microsoft.com/office/word/2010/wordprocessingDrawing" xmlns:wp="http://schemas.openxmlformats.org/drawingml/2006/wordprocessingDrawing" xmlns:w10="urn:schemas-microsoft-com:office:word" xmlns:w="http://schemas.openxmlformats.org/wordprocessingml/2006/main" xmlns:w14="http://schemas.microsoft.com/office/word/2010/wordml" xmlns:w15="http://schemas.microsoft.com/office/word/2012/wordml" xmlns:w16se="http://schemas.microsoft.com/office/word/2015/wordml/symex" xmlns:wpg="http://schemas.microsoft.com/office/word/2010/wordprocessingGroup" xmlns:wpi="http://schemas.microsoft.com/office/word/2010/wordprocessingInk" xmlns:wne="http://schemas.microsoft.com/office/word/2006/wordml" xmlns:wps="http://schemas.microsoft.com/office/word/2010/wordprocessingShape" mc:Ignorable="w14 w15 w16se wp14">
+<w:endnotes xmlns:wpc="http://schemas.microsoft.com/office/word/2010/wordprocessingCanvas" xmlns:mc="http://schemas.openxmlformats.org/markup-compatibility/2006" xmlns:o="urn:schemas-microsoft-com:office:office" xmlns:r="http://schemas.openxmlformats.org/officeDocument/2006/relationships" xmlns:m="http://schemas.openxmlformats.org/officeDocument/2006/math" xmlns:v="urn:schemas-microsoft-com:vml" xmlns:wp14="http://schemas.microsoft.com/office/word/2010/wordprocessingDrawing" xmlns:wp="http://schemas.openxmlformats.org/drawingml/2006/wordprocessingDrawing" xmlns:w10="urn:schemas-microsoft-com:office:word" xmlns:w="http://schemas.openxmlformats.org/wordprocessingml/2006/main" xmlns:w14="http://schemas.microsoft.com/office/word/2010/wordml" xmlns:wpg="http://schemas.microsoft.com/office/word/2010/wordprocessingGroup" xmlns:wpi="http://schemas.microsoft.com/office/word/2010/wordprocessingInk" xmlns:wne="http://schemas.microsoft.com/office/word/2006/wordml" xmlns:wps="http://schemas.microsoft.com/office/word/2010/wordprocessingShape" mc:Ignorable="w14 wp14">
   <w:endnote w:type="separator" w:id="-1">
     <w:p>
       <w:pPr>
@@ -6984,7 +6943,7 @@
 </file>
 
 <file path=word/footer1.xml><?xml version="1.0" encoding="utf-8"?>
-<w:ftr xmlns:wpc="http://schemas.microsoft.com/office/word/2010/wordprocessingCanvas" xmlns:cx="http://schemas.microsoft.com/office/drawing/2014/chartex" xmlns:mc="http://schemas.openxmlformats.org/markup-compatibility/2006" xmlns:o="urn:schemas-microsoft-com:office:office" xmlns:r="http://schemas.openxmlformats.org/officeDocument/2006/relationships" xmlns:m="http://schemas.openxmlformats.org/officeDocument/2006/math" xmlns:v="urn:schemas-microsoft-com:vml" xmlns:wp14="http://schemas.microsoft.com/office/word/2010/wordprocessingDrawing" xmlns:wp="http://schemas.openxmlformats.org/drawingml/2006/wordprocessingDrawing" xmlns:w10="urn:schemas-microsoft-com:office:word" xmlns:w="http://schemas.openxmlformats.org/wordprocessingml/2006/main" xmlns:w14="http://schemas.microsoft.com/office/word/2010/wordml" xmlns:w15="http://schemas.microsoft.com/office/word/2012/wordml" xmlns:w16se="http://schemas.microsoft.com/office/word/2015/wordml/symex" xmlns:wpg="http://schemas.microsoft.com/office/word/2010/wordprocessingGroup" xmlns:wpi="http://schemas.microsoft.com/office/word/2010/wordprocessingInk" xmlns:wne="http://schemas.microsoft.com/office/word/2006/wordml" xmlns:wps="http://schemas.microsoft.com/office/word/2010/wordprocessingShape" mc:Ignorable="w14 w15 w16se wp14">
+<w:ftr xmlns:wpc="http://schemas.microsoft.com/office/word/2010/wordprocessingCanvas" xmlns:mc="http://schemas.openxmlformats.org/markup-compatibility/2006" xmlns:o="urn:schemas-microsoft-com:office:office" xmlns:r="http://schemas.openxmlformats.org/officeDocument/2006/relationships" xmlns:m="http://schemas.openxmlformats.org/officeDocument/2006/math" xmlns:v="urn:schemas-microsoft-com:vml" xmlns:wp14="http://schemas.microsoft.com/office/word/2010/wordprocessingDrawing" xmlns:wp="http://schemas.openxmlformats.org/drawingml/2006/wordprocessingDrawing" xmlns:w10="urn:schemas-microsoft-com:office:word" xmlns:w="http://schemas.openxmlformats.org/wordprocessingml/2006/main" xmlns:w14="http://schemas.microsoft.com/office/word/2010/wordml" xmlns:wpg="http://schemas.microsoft.com/office/word/2010/wordprocessingGroup" xmlns:wpi="http://schemas.microsoft.com/office/word/2010/wordprocessingInk" xmlns:wne="http://schemas.microsoft.com/office/word/2006/wordml" xmlns:wps="http://schemas.microsoft.com/office/word/2010/wordprocessingShape" mc:Ignorable="w14 wp14">
   <w:sdt>
     <w:sdtPr>
       <w:id w:val="997538876"/>
@@ -7017,7 +6976,7 @@
           <w:rPr>
             <w:noProof/>
           </w:rPr>
-          <w:t>1</w:t>
+          <w:t>4</w:t>
         </w:r>
         <w:r>
           <w:rPr>
@@ -7037,7 +6996,7 @@
 </file>
 
 <file path=word/footnotes.xml><?xml version="1.0" encoding="utf-8"?>
-<w:footnotes xmlns:wpc="http://schemas.microsoft.com/office/word/2010/wordprocessingCanvas" xmlns:cx="http://schemas.microsoft.com/office/drawing/2014/chartex" xmlns:mc="http://schemas.openxmlformats.org/markup-compatibility/2006" xmlns:o="urn:schemas-microsoft-com:office:office" xmlns:r="http://schemas.openxmlformats.org/officeDocument/2006/relationships" xmlns:m="http://schemas.openxmlformats.org/officeDocument/2006/math" xmlns:v="urn:schemas-microsoft-com:vml" xmlns:wp14="http://schemas.microsoft.com/office/word/2010/wordprocessingDrawing" xmlns:wp="http://schemas.openxmlformats.org/drawingml/2006/wordprocessingDrawing" xmlns:w10="urn:schemas-microsoft-com:office:word" xmlns:w="http://schemas.openxmlformats.org/wordprocessingml/2006/main" xmlns:w14="http://schemas.microsoft.com/office/word/2010/wordml" xmlns:w15="http://schemas.microsoft.com/office/word/2012/wordml" xmlns:w16se="http://schemas.microsoft.com/office/word/2015/wordml/symex" xmlns:wpg="http://schemas.microsoft.com/office/word/2010/wordprocessingGroup" xmlns:wpi="http://schemas.microsoft.com/office/word/2010/wordprocessingInk" xmlns:wne="http://schemas.microsoft.com/office/word/2006/wordml" xmlns:wps="http://schemas.microsoft.com/office/word/2010/wordprocessingShape" mc:Ignorable="w14 w15 w16se wp14">
+<w:footnotes xmlns:wpc="http://schemas.microsoft.com/office/word/2010/wordprocessingCanvas" xmlns:mc="http://schemas.openxmlformats.org/markup-compatibility/2006" xmlns:o="urn:schemas-microsoft-com:office:office" xmlns:r="http://schemas.openxmlformats.org/officeDocument/2006/relationships" xmlns:m="http://schemas.openxmlformats.org/officeDocument/2006/math" xmlns:v="urn:schemas-microsoft-com:vml" xmlns:wp14="http://schemas.microsoft.com/office/word/2010/wordprocessingDrawing" xmlns:wp="http://schemas.openxmlformats.org/drawingml/2006/wordprocessingDrawing" xmlns:w10="urn:schemas-microsoft-com:office:word" xmlns:w="http://schemas.openxmlformats.org/wordprocessingml/2006/main" xmlns:w14="http://schemas.microsoft.com/office/word/2010/wordml" xmlns:wpg="http://schemas.microsoft.com/office/word/2010/wordprocessingGroup" xmlns:wpi="http://schemas.microsoft.com/office/word/2010/wordprocessingInk" xmlns:wne="http://schemas.microsoft.com/office/word/2006/wordml" xmlns:wps="http://schemas.microsoft.com/office/word/2010/wordprocessingShape" mc:Ignorable="w14 wp14">
   <w:footnote w:type="separator" w:id="-1">
     <w:p>
       <w:pPr>
@@ -7062,7 +7021,7 @@
 </file>
 
 <file path=word/header1.xml><?xml version="1.0" encoding="utf-8"?>
-<w:hdr xmlns:wpc="http://schemas.microsoft.com/office/word/2010/wordprocessingCanvas" xmlns:cx="http://schemas.microsoft.com/office/drawing/2014/chartex" xmlns:mc="http://schemas.openxmlformats.org/markup-compatibility/2006" xmlns:o="urn:schemas-microsoft-com:office:office" xmlns:r="http://schemas.openxmlformats.org/officeDocument/2006/relationships" xmlns:m="http://schemas.openxmlformats.org/officeDocument/2006/math" xmlns:v="urn:schemas-microsoft-com:vml" xmlns:wp14="http://schemas.microsoft.com/office/word/2010/wordprocessingDrawing" xmlns:wp="http://schemas.openxmlformats.org/drawingml/2006/wordprocessingDrawing" xmlns:w10="urn:schemas-microsoft-com:office:word" xmlns:w="http://schemas.openxmlformats.org/wordprocessingml/2006/main" xmlns:w14="http://schemas.microsoft.com/office/word/2010/wordml" xmlns:w15="http://schemas.microsoft.com/office/word/2012/wordml" xmlns:w16se="http://schemas.microsoft.com/office/word/2015/wordml/symex" xmlns:wpg="http://schemas.microsoft.com/office/word/2010/wordprocessingGroup" xmlns:wpi="http://schemas.microsoft.com/office/word/2010/wordprocessingInk" xmlns:wne="http://schemas.microsoft.com/office/word/2006/wordml" xmlns:wps="http://schemas.microsoft.com/office/word/2010/wordprocessingShape" mc:Ignorable="w14 w15 w16se wp14">
+<w:hdr xmlns:wpc="http://schemas.microsoft.com/office/word/2010/wordprocessingCanvas" xmlns:mc="http://schemas.openxmlformats.org/markup-compatibility/2006" xmlns:o="urn:schemas-microsoft-com:office:office" xmlns:r="http://schemas.openxmlformats.org/officeDocument/2006/relationships" xmlns:m="http://schemas.openxmlformats.org/officeDocument/2006/math" xmlns:v="urn:schemas-microsoft-com:vml" xmlns:wp14="http://schemas.microsoft.com/office/word/2010/wordprocessingDrawing" xmlns:wp="http://schemas.openxmlformats.org/drawingml/2006/wordprocessingDrawing" xmlns:w10="urn:schemas-microsoft-com:office:word" xmlns:w="http://schemas.openxmlformats.org/wordprocessingml/2006/main" xmlns:w14="http://schemas.microsoft.com/office/word/2010/wordml" xmlns:wpg="http://schemas.microsoft.com/office/word/2010/wordprocessingGroup" xmlns:wpi="http://schemas.microsoft.com/office/word/2010/wordprocessingInk" xmlns:wne="http://schemas.microsoft.com/office/word/2006/wordml" xmlns:wps="http://schemas.microsoft.com/office/word/2010/wordprocessingShape" mc:Ignorable="w14 wp14">
   <w:p>
     <w:pPr>
       <w:pStyle w:val="Header"/>
@@ -7078,8 +7037,8 @@
 </file>
 
 <file path=word/numbering.xml><?xml version="1.0" encoding="utf-8"?>
-<w:numbering xmlns:wpc="http://schemas.microsoft.com/office/word/2010/wordprocessingCanvas" xmlns:cx="http://schemas.microsoft.com/office/drawing/2014/chartex" xmlns:mc="http://schemas.openxmlformats.org/markup-compatibility/2006" xmlns:o="urn:schemas-microsoft-com:office:office" xmlns:r="http://schemas.openxmlformats.org/officeDocument/2006/relationships" xmlns:m="http://schemas.openxmlformats.org/officeDocument/2006/math" xmlns:v="urn:schemas-microsoft-com:vml" xmlns:wp14="http://schemas.microsoft.com/office/word/2010/wordprocessingDrawing" xmlns:wp="http://schemas.openxmlformats.org/drawingml/2006/wordprocessingDrawing" xmlns:w10="urn:schemas-microsoft-com:office:word" xmlns:w="http://schemas.openxmlformats.org/wordprocessingml/2006/main" xmlns:w14="http://schemas.microsoft.com/office/word/2010/wordml" xmlns:w15="http://schemas.microsoft.com/office/word/2012/wordml" xmlns:w16se="http://schemas.microsoft.com/office/word/2015/wordml/symex" xmlns:wpg="http://schemas.microsoft.com/office/word/2010/wordprocessingGroup" xmlns:wpi="http://schemas.microsoft.com/office/word/2010/wordprocessingInk" xmlns:wne="http://schemas.microsoft.com/office/word/2006/wordml" xmlns:wps="http://schemas.microsoft.com/office/word/2010/wordprocessingShape" mc:Ignorable="w14 w15 w16se wp14">
-  <w:abstractNum w:abstractNumId="0" w15:restartNumberingAfterBreak="0">
+<w:numbering xmlns:wpc="http://schemas.microsoft.com/office/word/2010/wordprocessingCanvas" xmlns:mc="http://schemas.openxmlformats.org/markup-compatibility/2006" xmlns:o="urn:schemas-microsoft-com:office:office" xmlns:r="http://schemas.openxmlformats.org/officeDocument/2006/relationships" xmlns:m="http://schemas.openxmlformats.org/officeDocument/2006/math" xmlns:v="urn:schemas-microsoft-com:vml" xmlns:wp14="http://schemas.microsoft.com/office/word/2010/wordprocessingDrawing" xmlns:wp="http://schemas.openxmlformats.org/drawingml/2006/wordprocessingDrawing" xmlns:w10="urn:schemas-microsoft-com:office:word" xmlns:w="http://schemas.openxmlformats.org/wordprocessingml/2006/main" xmlns:w14="http://schemas.microsoft.com/office/word/2010/wordml" xmlns:wpg="http://schemas.microsoft.com/office/word/2010/wordprocessingGroup" xmlns:wpi="http://schemas.microsoft.com/office/word/2010/wordprocessingInk" xmlns:wne="http://schemas.microsoft.com/office/word/2006/wordml" xmlns:wps="http://schemas.microsoft.com/office/word/2010/wordprocessingShape" mc:Ignorable="w14 wp14">
+  <w:abstractNum w:abstractNumId="0">
     <w:nsid w:val="01E854D7"/>
     <w:multiLevelType w:val="hybridMultilevel"/>
     <w:tmpl w:val="1AB030B8"/>
@@ -7192,7 +7151,7 @@
       </w:rPr>
     </w:lvl>
   </w:abstractNum>
-  <w:abstractNum w:abstractNumId="1" w15:restartNumberingAfterBreak="0">
+  <w:abstractNum w:abstractNumId="1">
     <w:nsid w:val="054B4785"/>
     <w:multiLevelType w:val="hybridMultilevel"/>
     <w:tmpl w:val="DF8E0EE8"/>
@@ -7305,7 +7264,7 @@
       </w:rPr>
     </w:lvl>
   </w:abstractNum>
-  <w:abstractNum w:abstractNumId="2" w15:restartNumberingAfterBreak="0">
+  <w:abstractNum w:abstractNumId="2">
     <w:nsid w:val="05B815F9"/>
     <w:multiLevelType w:val="hybridMultilevel"/>
     <w:tmpl w:val="27BCE1E2"/>
@@ -7418,7 +7377,7 @@
       </w:rPr>
     </w:lvl>
   </w:abstractNum>
-  <w:abstractNum w:abstractNumId="3" w15:restartNumberingAfterBreak="0">
+  <w:abstractNum w:abstractNumId="3">
     <w:nsid w:val="089D3109"/>
     <w:multiLevelType w:val="hybridMultilevel"/>
     <w:tmpl w:val="FD344116"/>
@@ -7532,7 +7491,7 @@
       </w:rPr>
     </w:lvl>
   </w:abstractNum>
-  <w:abstractNum w:abstractNumId="4" w15:restartNumberingAfterBreak="0">
+  <w:abstractNum w:abstractNumId="4">
     <w:nsid w:val="0DF818CB"/>
     <w:multiLevelType w:val="hybridMultilevel"/>
     <w:tmpl w:val="909C2F44"/>
@@ -7646,7 +7605,7 @@
       </w:rPr>
     </w:lvl>
   </w:abstractNum>
-  <w:abstractNum w:abstractNumId="5" w15:restartNumberingAfterBreak="0">
+  <w:abstractNum w:abstractNumId="5">
     <w:nsid w:val="12CB2327"/>
     <w:multiLevelType w:val="hybridMultilevel"/>
     <w:tmpl w:val="90B86046"/>
@@ -7760,7 +7719,7 @@
       </w:rPr>
     </w:lvl>
   </w:abstractNum>
-  <w:abstractNum w:abstractNumId="6" w15:restartNumberingAfterBreak="0">
+  <w:abstractNum w:abstractNumId="6">
     <w:nsid w:val="144D70E4"/>
     <w:multiLevelType w:val="hybridMultilevel"/>
     <w:tmpl w:val="5D76063A"/>
@@ -7846,7 +7805,7 @@
       </w:pPr>
     </w:lvl>
   </w:abstractNum>
-  <w:abstractNum w:abstractNumId="7" w15:restartNumberingAfterBreak="0">
+  <w:abstractNum w:abstractNumId="7">
     <w:nsid w:val="149E2D17"/>
     <w:multiLevelType w:val="hybridMultilevel"/>
     <w:tmpl w:val="F0884F18"/>
@@ -7932,7 +7891,7 @@
       </w:pPr>
     </w:lvl>
   </w:abstractNum>
-  <w:abstractNum w:abstractNumId="8" w15:restartNumberingAfterBreak="0">
+  <w:abstractNum w:abstractNumId="8">
     <w:nsid w:val="14AB0D08"/>
     <w:multiLevelType w:val="hybridMultilevel"/>
     <w:tmpl w:val="3480A1DA"/>
@@ -8045,7 +8004,7 @@
       </w:rPr>
     </w:lvl>
   </w:abstractNum>
-  <w:abstractNum w:abstractNumId="9" w15:restartNumberingAfterBreak="0">
+  <w:abstractNum w:abstractNumId="9">
     <w:nsid w:val="1A304E0D"/>
     <w:multiLevelType w:val="hybridMultilevel"/>
     <w:tmpl w:val="40B82760"/>
@@ -8158,7 +8117,7 @@
       </w:rPr>
     </w:lvl>
   </w:abstractNum>
-  <w:abstractNum w:abstractNumId="10" w15:restartNumberingAfterBreak="0">
+  <w:abstractNum w:abstractNumId="10">
     <w:nsid w:val="1DEC3107"/>
     <w:multiLevelType w:val="hybridMultilevel"/>
     <w:tmpl w:val="485C3D5A"/>
@@ -8271,7 +8230,7 @@
       </w:rPr>
     </w:lvl>
   </w:abstractNum>
-  <w:abstractNum w:abstractNumId="11" w15:restartNumberingAfterBreak="0">
+  <w:abstractNum w:abstractNumId="11">
     <w:nsid w:val="1E57201D"/>
     <w:multiLevelType w:val="hybridMultilevel"/>
     <w:tmpl w:val="92729F2A"/>
@@ -8385,7 +8344,7 @@
       </w:rPr>
     </w:lvl>
   </w:abstractNum>
-  <w:abstractNum w:abstractNumId="12" w15:restartNumberingAfterBreak="0">
+  <w:abstractNum w:abstractNumId="12">
     <w:nsid w:val="1E9438A2"/>
     <w:multiLevelType w:val="hybridMultilevel"/>
     <w:tmpl w:val="2396A290"/>
@@ -8471,7 +8430,7 @@
       </w:pPr>
     </w:lvl>
   </w:abstractNum>
-  <w:abstractNum w:abstractNumId="13" w15:restartNumberingAfterBreak="0">
+  <w:abstractNum w:abstractNumId="13">
     <w:nsid w:val="1E9A2EAC"/>
     <w:multiLevelType w:val="hybridMultilevel"/>
     <w:tmpl w:val="53C634C2"/>
@@ -8557,7 +8516,7 @@
       </w:pPr>
     </w:lvl>
   </w:abstractNum>
-  <w:abstractNum w:abstractNumId="14" w15:restartNumberingAfterBreak="0">
+  <w:abstractNum w:abstractNumId="14">
     <w:nsid w:val="21AB61F8"/>
     <w:multiLevelType w:val="hybridMultilevel"/>
     <w:tmpl w:val="8A24E996"/>
@@ -8670,7 +8629,7 @@
       </w:rPr>
     </w:lvl>
   </w:abstractNum>
-  <w:abstractNum w:abstractNumId="15" w15:restartNumberingAfterBreak="0">
+  <w:abstractNum w:abstractNumId="15">
     <w:nsid w:val="280F7DEB"/>
     <w:multiLevelType w:val="hybridMultilevel"/>
     <w:tmpl w:val="09A8EF04"/>
@@ -8783,7 +8742,7 @@
       </w:rPr>
     </w:lvl>
   </w:abstractNum>
-  <w:abstractNum w:abstractNumId="16" w15:restartNumberingAfterBreak="0">
+  <w:abstractNum w:abstractNumId="16">
     <w:nsid w:val="28DE1331"/>
     <w:multiLevelType w:val="hybridMultilevel"/>
     <w:tmpl w:val="023293E0"/>
@@ -8896,7 +8855,7 @@
       </w:rPr>
     </w:lvl>
   </w:abstractNum>
-  <w:abstractNum w:abstractNumId="17" w15:restartNumberingAfterBreak="0">
+  <w:abstractNum w:abstractNumId="17">
     <w:nsid w:val="2B6E5569"/>
     <w:multiLevelType w:val="hybridMultilevel"/>
     <w:tmpl w:val="7CDC98AA"/>
@@ -9009,7 +8968,7 @@
       </w:rPr>
     </w:lvl>
   </w:abstractNum>
-  <w:abstractNum w:abstractNumId="18" w15:restartNumberingAfterBreak="0">
+  <w:abstractNum w:abstractNumId="18">
     <w:nsid w:val="2BA91C75"/>
     <w:multiLevelType w:val="hybridMultilevel"/>
     <w:tmpl w:val="D6EA64DC"/>
@@ -9095,7 +9054,7 @@
       </w:pPr>
     </w:lvl>
   </w:abstractNum>
-  <w:abstractNum w:abstractNumId="19" w15:restartNumberingAfterBreak="0">
+  <w:abstractNum w:abstractNumId="19">
     <w:nsid w:val="2DB11D19"/>
     <w:multiLevelType w:val="hybridMultilevel"/>
     <w:tmpl w:val="1622665E"/>
@@ -9209,7 +9168,7 @@
       </w:rPr>
     </w:lvl>
   </w:abstractNum>
-  <w:abstractNum w:abstractNumId="20" w15:restartNumberingAfterBreak="0">
+  <w:abstractNum w:abstractNumId="20">
     <w:nsid w:val="2E8C7392"/>
     <w:multiLevelType w:val="hybridMultilevel"/>
     <w:tmpl w:val="22E6560C"/>
@@ -9324,7 +9283,7 @@
       </w:rPr>
     </w:lvl>
   </w:abstractNum>
-  <w:abstractNum w:abstractNumId="21" w15:restartNumberingAfterBreak="0">
+  <w:abstractNum w:abstractNumId="21">
     <w:nsid w:val="30F55EC6"/>
     <w:multiLevelType w:val="hybridMultilevel"/>
     <w:tmpl w:val="3F168038"/>
@@ -9444,7 +9403,7 @@
       </w:rPr>
     </w:lvl>
   </w:abstractNum>
-  <w:abstractNum w:abstractNumId="22" w15:restartNumberingAfterBreak="0">
+  <w:abstractNum w:abstractNumId="22">
     <w:nsid w:val="31AA12D9"/>
     <w:multiLevelType w:val="hybridMultilevel"/>
     <w:tmpl w:val="C23631F0"/>
@@ -9530,7 +9489,7 @@
       </w:pPr>
     </w:lvl>
   </w:abstractNum>
-  <w:abstractNum w:abstractNumId="23" w15:restartNumberingAfterBreak="0">
+  <w:abstractNum w:abstractNumId="23">
     <w:nsid w:val="31AD6D5C"/>
     <w:multiLevelType w:val="hybridMultilevel"/>
     <w:tmpl w:val="C63EB60C"/>
@@ -9645,7 +9604,7 @@
       </w:rPr>
     </w:lvl>
   </w:abstractNum>
-  <w:abstractNum w:abstractNumId="24" w15:restartNumberingAfterBreak="0">
+  <w:abstractNum w:abstractNumId="24">
     <w:nsid w:val="32EE0057"/>
     <w:multiLevelType w:val="hybridMultilevel"/>
     <w:tmpl w:val="835257B8"/>
@@ -9758,7 +9717,7 @@
       </w:rPr>
     </w:lvl>
   </w:abstractNum>
-  <w:abstractNum w:abstractNumId="25" w15:restartNumberingAfterBreak="0">
+  <w:abstractNum w:abstractNumId="25">
     <w:nsid w:val="3AA34ED3"/>
     <w:multiLevelType w:val="hybridMultilevel"/>
     <w:tmpl w:val="F57C4CDC"/>
@@ -9870,7 +9829,7 @@
       </w:rPr>
     </w:lvl>
   </w:abstractNum>
-  <w:abstractNum w:abstractNumId="26" w15:restartNumberingAfterBreak="0">
+  <w:abstractNum w:abstractNumId="26">
     <w:nsid w:val="3B031148"/>
     <w:multiLevelType w:val="hybridMultilevel"/>
     <w:tmpl w:val="75CC9030"/>
@@ -9983,7 +9942,7 @@
       </w:rPr>
     </w:lvl>
   </w:abstractNum>
-  <w:abstractNum w:abstractNumId="27" w15:restartNumberingAfterBreak="0">
+  <w:abstractNum w:abstractNumId="27">
     <w:nsid w:val="3BEF0AFF"/>
     <w:multiLevelType w:val="hybridMultilevel"/>
     <w:tmpl w:val="011CCEAC"/>
@@ -10096,7 +10055,7 @@
       </w:rPr>
     </w:lvl>
   </w:abstractNum>
-  <w:abstractNum w:abstractNumId="28" w15:restartNumberingAfterBreak="0">
+  <w:abstractNum w:abstractNumId="28">
     <w:nsid w:val="3D20412F"/>
     <w:multiLevelType w:val="hybridMultilevel"/>
     <w:tmpl w:val="EDE04B44"/>
@@ -10210,7 +10169,7 @@
       </w:rPr>
     </w:lvl>
   </w:abstractNum>
-  <w:abstractNum w:abstractNumId="29" w15:restartNumberingAfterBreak="0">
+  <w:abstractNum w:abstractNumId="29">
     <w:nsid w:val="418F51B5"/>
     <w:multiLevelType w:val="hybridMultilevel"/>
     <w:tmpl w:val="C844940E"/>
@@ -10323,7 +10282,7 @@
       </w:rPr>
     </w:lvl>
   </w:abstractNum>
-  <w:abstractNum w:abstractNumId="30" w15:restartNumberingAfterBreak="0">
+  <w:abstractNum w:abstractNumId="30">
     <w:nsid w:val="4831343C"/>
     <w:multiLevelType w:val="hybridMultilevel"/>
     <w:tmpl w:val="EE9A4D12"/>
@@ -10437,7 +10396,7 @@
       </w:rPr>
     </w:lvl>
   </w:abstractNum>
-  <w:abstractNum w:abstractNumId="31" w15:restartNumberingAfterBreak="0">
+  <w:abstractNum w:abstractNumId="31">
     <w:nsid w:val="49CD780B"/>
     <w:multiLevelType w:val="hybridMultilevel"/>
     <w:tmpl w:val="7BA85458"/>
@@ -10523,7 +10482,7 @@
       </w:pPr>
     </w:lvl>
   </w:abstractNum>
-  <w:abstractNum w:abstractNumId="32" w15:restartNumberingAfterBreak="0">
+  <w:abstractNum w:abstractNumId="32">
     <w:nsid w:val="4AA90CAC"/>
     <w:multiLevelType w:val="hybridMultilevel"/>
     <w:tmpl w:val="BF5233F4"/>
@@ -10637,7 +10596,7 @@
       </w:rPr>
     </w:lvl>
   </w:abstractNum>
-  <w:abstractNum w:abstractNumId="33" w15:restartNumberingAfterBreak="0">
+  <w:abstractNum w:abstractNumId="33">
     <w:nsid w:val="4D032B2C"/>
     <w:multiLevelType w:val="hybridMultilevel"/>
     <w:tmpl w:val="FB0E13CC"/>
@@ -10750,7 +10709,7 @@
       </w:rPr>
     </w:lvl>
   </w:abstractNum>
-  <w:abstractNum w:abstractNumId="34" w15:restartNumberingAfterBreak="0">
+  <w:abstractNum w:abstractNumId="34">
     <w:nsid w:val="52536E56"/>
     <w:multiLevelType w:val="hybridMultilevel"/>
     <w:tmpl w:val="57F24918"/>
@@ -10864,7 +10823,7 @@
       </w:rPr>
     </w:lvl>
   </w:abstractNum>
-  <w:abstractNum w:abstractNumId="35" w15:restartNumberingAfterBreak="0">
+  <w:abstractNum w:abstractNumId="35">
     <w:nsid w:val="52C52052"/>
     <w:multiLevelType w:val="hybridMultilevel"/>
     <w:tmpl w:val="2F16EE4A"/>
@@ -10977,7 +10936,7 @@
       </w:rPr>
     </w:lvl>
   </w:abstractNum>
-  <w:abstractNum w:abstractNumId="36" w15:restartNumberingAfterBreak="0">
+  <w:abstractNum w:abstractNumId="36">
     <w:nsid w:val="54075B3B"/>
     <w:multiLevelType w:val="hybridMultilevel"/>
     <w:tmpl w:val="82CE9660"/>
@@ -11090,7 +11049,7 @@
       </w:rPr>
     </w:lvl>
   </w:abstractNum>
-  <w:abstractNum w:abstractNumId="37" w15:restartNumberingAfterBreak="0">
+  <w:abstractNum w:abstractNumId="37">
     <w:nsid w:val="55C77FF4"/>
     <w:multiLevelType w:val="hybridMultilevel"/>
     <w:tmpl w:val="7C0C43A8"/>
@@ -11182,7 +11141,7 @@
       </w:pPr>
     </w:lvl>
   </w:abstractNum>
-  <w:abstractNum w:abstractNumId="38" w15:restartNumberingAfterBreak="0">
+  <w:abstractNum w:abstractNumId="38">
     <w:nsid w:val="563862A4"/>
     <w:multiLevelType w:val="hybridMultilevel"/>
     <w:tmpl w:val="D7649D94"/>
@@ -11295,7 +11254,7 @@
       </w:rPr>
     </w:lvl>
   </w:abstractNum>
-  <w:abstractNum w:abstractNumId="39" w15:restartNumberingAfterBreak="0">
+  <w:abstractNum w:abstractNumId="39">
     <w:nsid w:val="5C8107B8"/>
     <w:multiLevelType w:val="hybridMultilevel"/>
     <w:tmpl w:val="9482C398"/>
@@ -11408,7 +11367,7 @@
       </w:rPr>
     </w:lvl>
   </w:abstractNum>
-  <w:abstractNum w:abstractNumId="40" w15:restartNumberingAfterBreak="0">
+  <w:abstractNum w:abstractNumId="40">
     <w:nsid w:val="62786CBE"/>
     <w:multiLevelType w:val="hybridMultilevel"/>
     <w:tmpl w:val="CCE28EAC"/>
@@ -11521,7 +11480,7 @@
       </w:rPr>
     </w:lvl>
   </w:abstractNum>
-  <w:abstractNum w:abstractNumId="41" w15:restartNumberingAfterBreak="0">
+  <w:abstractNum w:abstractNumId="41">
     <w:nsid w:val="62912E04"/>
     <w:multiLevelType w:val="hybridMultilevel"/>
     <w:tmpl w:val="FFFC34CC"/>
@@ -11640,7 +11599,7 @@
       </w:rPr>
     </w:lvl>
   </w:abstractNum>
-  <w:abstractNum w:abstractNumId="42" w15:restartNumberingAfterBreak="0">
+  <w:abstractNum w:abstractNumId="42">
     <w:nsid w:val="63946875"/>
     <w:multiLevelType w:val="hybridMultilevel"/>
     <w:tmpl w:val="442CA116"/>
@@ -11753,7 +11712,7 @@
       </w:rPr>
     </w:lvl>
   </w:abstractNum>
-  <w:abstractNum w:abstractNumId="43" w15:restartNumberingAfterBreak="0">
+  <w:abstractNum w:abstractNumId="43">
     <w:nsid w:val="63F911E7"/>
     <w:multiLevelType w:val="hybridMultilevel"/>
     <w:tmpl w:val="13D05B72"/>
@@ -11866,7 +11825,7 @@
       </w:rPr>
     </w:lvl>
   </w:abstractNum>
-  <w:abstractNum w:abstractNumId="44" w15:restartNumberingAfterBreak="0">
+  <w:abstractNum w:abstractNumId="44">
     <w:nsid w:val="659F57A3"/>
     <w:multiLevelType w:val="hybridMultilevel"/>
     <w:tmpl w:val="9868395A"/>
@@ -11980,7 +11939,7 @@
       </w:rPr>
     </w:lvl>
   </w:abstractNum>
-  <w:abstractNum w:abstractNumId="45" w15:restartNumberingAfterBreak="0">
+  <w:abstractNum w:abstractNumId="45">
     <w:nsid w:val="65DA251D"/>
     <w:multiLevelType w:val="hybridMultilevel"/>
     <w:tmpl w:val="F9969990"/>
@@ -12093,7 +12052,7 @@
       </w:rPr>
     </w:lvl>
   </w:abstractNum>
-  <w:abstractNum w:abstractNumId="46" w15:restartNumberingAfterBreak="0">
+  <w:abstractNum w:abstractNumId="46">
     <w:nsid w:val="66D95267"/>
     <w:multiLevelType w:val="hybridMultilevel"/>
     <w:tmpl w:val="02DAC26A"/>
@@ -12206,7 +12165,7 @@
       </w:rPr>
     </w:lvl>
   </w:abstractNum>
-  <w:abstractNum w:abstractNumId="47" w15:restartNumberingAfterBreak="0">
+  <w:abstractNum w:abstractNumId="47">
     <w:nsid w:val="67905A8C"/>
     <w:multiLevelType w:val="hybridMultilevel"/>
     <w:tmpl w:val="AA7C0686"/>
@@ -12292,7 +12251,7 @@
       </w:pPr>
     </w:lvl>
   </w:abstractNum>
-  <w:abstractNum w:abstractNumId="48" w15:restartNumberingAfterBreak="0">
+  <w:abstractNum w:abstractNumId="48">
     <w:nsid w:val="6A010552"/>
     <w:multiLevelType w:val="hybridMultilevel"/>
     <w:tmpl w:val="7702E36A"/>
@@ -12405,7 +12364,7 @@
       </w:rPr>
     </w:lvl>
   </w:abstractNum>
-  <w:abstractNum w:abstractNumId="49" w15:restartNumberingAfterBreak="0">
+  <w:abstractNum w:abstractNumId="49">
     <w:nsid w:val="74122C32"/>
     <w:multiLevelType w:val="multilevel"/>
     <w:tmpl w:val="8B7E05E6"/>
@@ -12554,7 +12513,7 @@
       </w:rPr>
     </w:lvl>
   </w:abstractNum>
-  <w:abstractNum w:abstractNumId="50" w15:restartNumberingAfterBreak="0">
+  <w:abstractNum w:abstractNumId="50">
     <w:nsid w:val="776F4011"/>
     <w:multiLevelType w:val="hybridMultilevel"/>
     <w:tmpl w:val="11A6892C"/>
@@ -12667,7 +12626,7 @@
       </w:rPr>
     </w:lvl>
   </w:abstractNum>
-  <w:abstractNum w:abstractNumId="51" w15:restartNumberingAfterBreak="0">
+  <w:abstractNum w:abstractNumId="51">
     <w:nsid w:val="7B9D7C09"/>
     <w:multiLevelType w:val="hybridMultilevel"/>
     <w:tmpl w:val="7848D9B6"/>
@@ -12781,7 +12740,7 @@
       </w:rPr>
     </w:lvl>
   </w:abstractNum>
-  <w:abstractNum w:abstractNumId="52" w15:restartNumberingAfterBreak="0">
+  <w:abstractNum w:abstractNumId="52">
     <w:nsid w:val="7C633AE1"/>
     <w:multiLevelType w:val="hybridMultilevel"/>
     <w:tmpl w:val="1A48B252"/>
@@ -13197,7 +13156,7 @@
 </file>
 
 <file path=word/styles.xml><?xml version="1.0" encoding="utf-8"?>
-<w:styles xmlns:mc="http://schemas.openxmlformats.org/markup-compatibility/2006" xmlns:r="http://schemas.openxmlformats.org/officeDocument/2006/relationships" xmlns:w="http://schemas.openxmlformats.org/wordprocessingml/2006/main" xmlns:w14="http://schemas.microsoft.com/office/word/2010/wordml" xmlns:w15="http://schemas.microsoft.com/office/word/2012/wordml" xmlns:w16se="http://schemas.microsoft.com/office/word/2015/wordml/symex" mc:Ignorable="w14 w15 w16se">
+<w:styles xmlns:mc="http://schemas.openxmlformats.org/markup-compatibility/2006" xmlns:r="http://schemas.openxmlformats.org/officeDocument/2006/relationships" xmlns:w="http://schemas.openxmlformats.org/wordprocessingml/2006/main" xmlns:w14="http://schemas.microsoft.com/office/word/2010/wordml" mc:Ignorable="w14">
   <w:docDefaults>
     <w:rPrDefault>
       <w:rPr>
@@ -13213,378 +13172,144 @@
       </w:pPr>
     </w:pPrDefault>
   </w:docDefaults>
-  <w:latentStyles w:defLockedState="0" w:defUIPriority="99" w:defSemiHidden="0" w:defUnhideWhenUsed="0" w:defQFormat="0" w:count="371">
-    <w:lsdException w:name="Normal" w:uiPriority="0" w:qFormat="1"/>
-    <w:lsdException w:name="heading 1" w:uiPriority="9" w:qFormat="1"/>
-    <w:lsdException w:name="heading 2" w:semiHidden="1" w:uiPriority="9" w:unhideWhenUsed="1" w:qFormat="1"/>
-    <w:lsdException w:name="heading 3" w:semiHidden="1" w:uiPriority="9" w:unhideWhenUsed="1" w:qFormat="1"/>
-    <w:lsdException w:name="heading 4" w:semiHidden="1" w:uiPriority="9" w:unhideWhenUsed="1" w:qFormat="1"/>
-    <w:lsdException w:name="heading 5" w:semiHidden="1" w:uiPriority="9" w:unhideWhenUsed="1" w:qFormat="1"/>
-    <w:lsdException w:name="heading 6" w:semiHidden="1" w:uiPriority="9" w:unhideWhenUsed="1" w:qFormat="1"/>
-    <w:lsdException w:name="heading 7" w:semiHidden="1" w:uiPriority="9" w:unhideWhenUsed="1" w:qFormat="1"/>
-    <w:lsdException w:name="heading 8" w:semiHidden="1" w:uiPriority="9" w:unhideWhenUsed="1" w:qFormat="1"/>
-    <w:lsdException w:name="heading 9" w:semiHidden="1" w:uiPriority="9" w:unhideWhenUsed="1" w:qFormat="1"/>
-    <w:lsdException w:name="index 1" w:semiHidden="1" w:unhideWhenUsed="1"/>
-    <w:lsdException w:name="index 2" w:semiHidden="1" w:unhideWhenUsed="1"/>
-    <w:lsdException w:name="index 3" w:semiHidden="1" w:unhideWhenUsed="1"/>
-    <w:lsdException w:name="index 4" w:semiHidden="1" w:unhideWhenUsed="1"/>
-    <w:lsdException w:name="index 5" w:semiHidden="1" w:unhideWhenUsed="1"/>
-    <w:lsdException w:name="index 6" w:semiHidden="1" w:unhideWhenUsed="1"/>
-    <w:lsdException w:name="index 7" w:semiHidden="1" w:unhideWhenUsed="1"/>
-    <w:lsdException w:name="index 8" w:semiHidden="1" w:unhideWhenUsed="1"/>
-    <w:lsdException w:name="index 9" w:semiHidden="1" w:unhideWhenUsed="1"/>
-    <w:lsdException w:name="toc 1" w:semiHidden="1" w:uiPriority="39" w:unhideWhenUsed="1"/>
-    <w:lsdException w:name="toc 2" w:semiHidden="1" w:uiPriority="39" w:unhideWhenUsed="1"/>
-    <w:lsdException w:name="toc 3" w:semiHidden="1" w:uiPriority="39" w:unhideWhenUsed="1"/>
-    <w:lsdException w:name="toc 4" w:semiHidden="1" w:uiPriority="39" w:unhideWhenUsed="1"/>
-    <w:lsdException w:name="toc 5" w:semiHidden="1" w:uiPriority="39" w:unhideWhenUsed="1"/>
-    <w:lsdException w:name="toc 6" w:semiHidden="1" w:uiPriority="39" w:unhideWhenUsed="1"/>
-    <w:lsdException w:name="toc 7" w:semiHidden="1" w:uiPriority="39" w:unhideWhenUsed="1"/>
-    <w:lsdException w:name="toc 8" w:semiHidden="1" w:uiPriority="39" w:unhideWhenUsed="1"/>
-    <w:lsdException w:name="toc 9" w:semiHidden="1" w:uiPriority="39" w:unhideWhenUsed="1"/>
-    <w:lsdException w:name="Normal Indent" w:semiHidden="1" w:unhideWhenUsed="1"/>
-    <w:lsdException w:name="footnote text" w:semiHidden="1" w:unhideWhenUsed="1"/>
-    <w:lsdException w:name="annotation text" w:semiHidden="1" w:unhideWhenUsed="1"/>
-    <w:lsdException w:name="header" w:semiHidden="1" w:unhideWhenUsed="1"/>
-    <w:lsdException w:name="footer" w:semiHidden="1" w:unhideWhenUsed="1"/>
-    <w:lsdException w:name="index heading" w:semiHidden="1" w:unhideWhenUsed="1"/>
-    <w:lsdException w:name="caption" w:semiHidden="1" w:uiPriority="35" w:unhideWhenUsed="1" w:qFormat="1"/>
-    <w:lsdException w:name="table of figures" w:semiHidden="1" w:unhideWhenUsed="1"/>
-    <w:lsdException w:name="envelope address" w:semiHidden="1" w:unhideWhenUsed="1"/>
-    <w:lsdException w:name="envelope return" w:semiHidden="1" w:unhideWhenUsed="1"/>
-    <w:lsdException w:name="footnote reference" w:semiHidden="1" w:unhideWhenUsed="1"/>
-    <w:lsdException w:name="annotation reference" w:semiHidden="1" w:unhideWhenUsed="1"/>
-    <w:lsdException w:name="line number" w:semiHidden="1" w:unhideWhenUsed="1"/>
-    <w:lsdException w:name="page number" w:semiHidden="1" w:unhideWhenUsed="1"/>
-    <w:lsdException w:name="endnote reference" w:semiHidden="1" w:unhideWhenUsed="1"/>
-    <w:lsdException w:name="endnote text" w:semiHidden="1" w:unhideWhenUsed="1"/>
-    <w:lsdException w:name="table of authorities" w:semiHidden="1" w:unhideWhenUsed="1"/>
-    <w:lsdException w:name="macro" w:semiHidden="1" w:unhideWhenUsed="1"/>
-    <w:lsdException w:name="toa heading" w:semiHidden="1" w:unhideWhenUsed="1"/>
-    <w:lsdException w:name="List" w:semiHidden="1" w:unhideWhenUsed="1"/>
-    <w:lsdException w:name="List Bullet" w:semiHidden="1" w:unhideWhenUsed="1"/>
-    <w:lsdException w:name="List Number" w:semiHidden="1" w:unhideWhenUsed="1"/>
-    <w:lsdException w:name="List 2" w:semiHidden="1" w:unhideWhenUsed="1"/>
-    <w:lsdException w:name="List 3" w:semiHidden="1" w:unhideWhenUsed="1"/>
-    <w:lsdException w:name="List 4" w:semiHidden="1" w:unhideWhenUsed="1"/>
-    <w:lsdException w:name="List 5" w:semiHidden="1" w:unhideWhenUsed="1"/>
-    <w:lsdException w:name="List Bullet 2" w:semiHidden="1" w:unhideWhenUsed="1"/>
-    <w:lsdException w:name="List Bullet 3" w:semiHidden="1" w:unhideWhenUsed="1"/>
-    <w:lsdException w:name="List Bullet 4" w:semiHidden="1" w:unhideWhenUsed="1"/>
-    <w:lsdException w:name="List Bullet 5" w:semiHidden="1" w:unhideWhenUsed="1"/>
-    <w:lsdException w:name="List Number 2" w:semiHidden="1" w:unhideWhenUsed="1"/>
-    <w:lsdException w:name="List Number 3" w:semiHidden="1" w:unhideWhenUsed="1"/>
-    <w:lsdException w:name="List Number 4" w:semiHidden="1" w:unhideWhenUsed="1"/>
-    <w:lsdException w:name="List Number 5" w:semiHidden="1" w:unhideWhenUsed="1"/>
-    <w:lsdException w:name="Title" w:uiPriority="10" w:qFormat="1"/>
-    <w:lsdException w:name="Closing" w:semiHidden="1" w:unhideWhenUsed="1"/>
-    <w:lsdException w:name="Signature" w:semiHidden="1" w:unhideWhenUsed="1"/>
-    <w:lsdException w:name="Default Paragraph Font" w:semiHidden="1" w:uiPriority="1" w:unhideWhenUsed="1"/>
-    <w:lsdException w:name="Body Text" w:semiHidden="1" w:unhideWhenUsed="1"/>
-    <w:lsdException w:name="Body Text Indent" w:semiHidden="1" w:unhideWhenUsed="1"/>
-    <w:lsdException w:name="List Continue" w:semiHidden="1" w:unhideWhenUsed="1"/>
-    <w:lsdException w:name="List Continue 2" w:semiHidden="1" w:unhideWhenUsed="1"/>
-    <w:lsdException w:name="List Continue 3" w:semiHidden="1" w:unhideWhenUsed="1"/>
-    <w:lsdException w:name="List Continue 4" w:semiHidden="1" w:unhideWhenUsed="1"/>
-    <w:lsdException w:name="List Continue 5" w:semiHidden="1" w:unhideWhenUsed="1"/>
-    <w:lsdException w:name="Message Header" w:semiHidden="1" w:unhideWhenUsed="1"/>
-    <w:lsdException w:name="Subtitle" w:uiPriority="11" w:qFormat="1"/>
-    <w:lsdException w:name="Salutation" w:semiHidden="1" w:unhideWhenUsed="1"/>
-    <w:lsdException w:name="Date" w:semiHidden="1" w:unhideWhenUsed="1"/>
-    <w:lsdException w:name="Body Text First Indent" w:semiHidden="1" w:unhideWhenUsed="1"/>
-    <w:lsdException w:name="Body Text First Indent 2" w:semiHidden="1" w:unhideWhenUsed="1"/>
-    <w:lsdException w:name="Note Heading" w:semiHidden="1" w:unhideWhenUsed="1"/>
-    <w:lsdException w:name="Body Text 2" w:semiHidden="1" w:unhideWhenUsed="1"/>
-    <w:lsdException w:name="Body Text 3" w:semiHidden="1" w:unhideWhenUsed="1"/>
-    <w:lsdException w:name="Body Text Indent 2" w:semiHidden="1" w:unhideWhenUsed="1"/>
-    <w:lsdException w:name="Body Text Indent 3" w:semiHidden="1" w:unhideWhenUsed="1"/>
-    <w:lsdException w:name="Block Text" w:semiHidden="1" w:unhideWhenUsed="1"/>
-    <w:lsdException w:name="Hyperlink" w:semiHidden="1" w:unhideWhenUsed="1"/>
-    <w:lsdException w:name="FollowedHyperlink" w:semiHidden="1" w:unhideWhenUsed="1"/>
-    <w:lsdException w:name="Strong" w:uiPriority="22" w:qFormat="1"/>
-    <w:lsdException w:name="Emphasis" w:uiPriority="20" w:qFormat="1"/>
-    <w:lsdException w:name="Document Map" w:semiHidden="1" w:unhideWhenUsed="1"/>
-    <w:lsdException w:name="Plain Text" w:semiHidden="1" w:unhideWhenUsed="1"/>
-    <w:lsdException w:name="E-mail Signature" w:semiHidden="1" w:unhideWhenUsed="1"/>
-    <w:lsdException w:name="HTML Top of Form" w:semiHidden="1" w:unhideWhenUsed="1"/>
-    <w:lsdException w:name="HTML Bottom of Form" w:semiHidden="1" w:unhideWhenUsed="1"/>
-    <w:lsdException w:name="Normal (Web)" w:semiHidden="1" w:unhideWhenUsed="1"/>
-    <w:lsdException w:name="HTML Acronym" w:semiHidden="1" w:unhideWhenUsed="1"/>
-    <w:lsdException w:name="HTML Address" w:semiHidden="1" w:unhideWhenUsed="1"/>
-    <w:lsdException w:name="HTML Cite" w:semiHidden="1" w:unhideWhenUsed="1"/>
-    <w:lsdException w:name="HTML Code" w:semiHidden="1" w:unhideWhenUsed="1"/>
-    <w:lsdException w:name="HTML Definition" w:semiHidden="1" w:unhideWhenUsed="1"/>
-    <w:lsdException w:name="HTML Keyboard" w:semiHidden="1" w:unhideWhenUsed="1"/>
-    <w:lsdException w:name="HTML Preformatted" w:semiHidden="1" w:unhideWhenUsed="1"/>
-    <w:lsdException w:name="HTML Sample" w:semiHidden="1" w:unhideWhenUsed="1"/>
-    <w:lsdException w:name="HTML Typewriter" w:semiHidden="1" w:unhideWhenUsed="1"/>
-    <w:lsdException w:name="HTML Variable" w:semiHidden="1" w:unhideWhenUsed="1"/>
-    <w:lsdException w:name="Normal Table" w:semiHidden="1" w:unhideWhenUsed="1"/>
-    <w:lsdException w:name="annotation subject" w:semiHidden="1" w:unhideWhenUsed="1"/>
-    <w:lsdException w:name="No List" w:semiHidden="1" w:unhideWhenUsed="1"/>
-    <w:lsdException w:name="Outline List 1" w:semiHidden="1" w:unhideWhenUsed="1"/>
-    <w:lsdException w:name="Outline List 2" w:semiHidden="1" w:unhideWhenUsed="1"/>
-    <w:lsdException w:name="Outline List 3" w:semiHidden="1" w:unhideWhenUsed="1"/>
-    <w:lsdException w:name="Table Simple 1" w:semiHidden="1" w:unhideWhenUsed="1"/>
-    <w:lsdException w:name="Table Simple 2" w:semiHidden="1" w:unhideWhenUsed="1"/>
-    <w:lsdException w:name="Table Simple 3" w:semiHidden="1" w:unhideWhenUsed="1"/>
-    <w:lsdException w:name="Table Classic 1" w:semiHidden="1" w:unhideWhenUsed="1"/>
-    <w:lsdException w:name="Table Classic 2" w:semiHidden="1" w:unhideWhenUsed="1"/>
-    <w:lsdException w:name="Table Classic 3" w:semiHidden="1" w:unhideWhenUsed="1"/>
-    <w:lsdException w:name="Table Classic 4" w:semiHidden="1" w:unhideWhenUsed="1"/>
-    <w:lsdException w:name="Table Colorful 1" w:semiHidden="1" w:unhideWhenUsed="1"/>
-    <w:lsdException w:name="Table Colorful 2" w:semiHidden="1" w:unhideWhenUsed="1"/>
-    <w:lsdException w:name="Table Colorful 3" w:semiHidden="1" w:unhideWhenUsed="1"/>
-    <w:lsdException w:name="Table Columns 1" w:semiHidden="1" w:unhideWhenUsed="1"/>
-    <w:lsdException w:name="Table Columns 2" w:semiHidden="1" w:unhideWhenUsed="1"/>
-    <w:lsdException w:name="Table Columns 3" w:semiHidden="1" w:unhideWhenUsed="1"/>
-    <w:lsdException w:name="Table Columns 4" w:semiHidden="1" w:unhideWhenUsed="1"/>
-    <w:lsdException w:name="Table Columns 5" w:semiHidden="1" w:unhideWhenUsed="1"/>
-    <w:lsdException w:name="Table Grid 1" w:semiHidden="1" w:unhideWhenUsed="1"/>
-    <w:lsdException w:name="Table Grid 2" w:semiHidden="1" w:unhideWhenUsed="1"/>
-    <w:lsdException w:name="Table Grid 3" w:semiHidden="1" w:unhideWhenUsed="1"/>
-    <w:lsdException w:name="Table Grid 4" w:semiHidden="1" w:unhideWhenUsed="1"/>
-    <w:lsdException w:name="Table Grid 5" w:semiHidden="1" w:unhideWhenUsed="1"/>
-    <w:lsdException w:name="Table Grid 6" w:semiHidden="1" w:unhideWhenUsed="1"/>
-    <w:lsdException w:name="Table Grid 7" w:semiHidden="1" w:unhideWhenUsed="1"/>
-    <w:lsdException w:name="Table Grid 8" w:semiHidden="1" w:unhideWhenUsed="1"/>
-    <w:lsdException w:name="Table List 1" w:semiHidden="1" w:unhideWhenUsed="1"/>
-    <w:lsdException w:name="Table List 2" w:semiHidden="1" w:unhideWhenUsed="1"/>
-    <w:lsdException w:name="Table List 3" w:semiHidden="1" w:unhideWhenUsed="1"/>
-    <w:lsdException w:name="Table List 4" w:semiHidden="1" w:unhideWhenUsed="1"/>
-    <w:lsdException w:name="Table List 5" w:semiHidden="1" w:unhideWhenUsed="1"/>
-    <w:lsdException w:name="Table List 6" w:semiHidden="1" w:unhideWhenUsed="1"/>
-    <w:lsdException w:name="Table List 7" w:semiHidden="1" w:unhideWhenUsed="1"/>
-    <w:lsdException w:name="Table List 8" w:semiHidden="1" w:unhideWhenUsed="1"/>
-    <w:lsdException w:name="Table 3D effects 1" w:semiHidden="1" w:unhideWhenUsed="1"/>
-    <w:lsdException w:name="Table 3D effects 2" w:semiHidden="1" w:unhideWhenUsed="1"/>
-    <w:lsdException w:name="Table 3D effects 3" w:semiHidden="1" w:unhideWhenUsed="1"/>
-    <w:lsdException w:name="Table Contemporary" w:semiHidden="1" w:unhideWhenUsed="1"/>
-    <w:lsdException w:name="Table Elegant" w:semiHidden="1" w:unhideWhenUsed="1"/>
-    <w:lsdException w:name="Table Professional" w:semiHidden="1" w:unhideWhenUsed="1"/>
-    <w:lsdException w:name="Table Subtle 1" w:semiHidden="1" w:unhideWhenUsed="1"/>
-    <w:lsdException w:name="Table Subtle 2" w:semiHidden="1" w:unhideWhenUsed="1"/>
-    <w:lsdException w:name="Table Web 1" w:semiHidden="1" w:unhideWhenUsed="1"/>
-    <w:lsdException w:name="Table Web 2" w:semiHidden="1" w:unhideWhenUsed="1"/>
-    <w:lsdException w:name="Table Web 3" w:semiHidden="1" w:unhideWhenUsed="1"/>
-    <w:lsdException w:name="Balloon Text" w:semiHidden="1" w:unhideWhenUsed="1"/>
-    <w:lsdException w:name="Table Grid" w:uiPriority="59"/>
-    <w:lsdException w:name="Table Theme" w:semiHidden="1" w:unhideWhenUsed="1"/>
-    <w:lsdException w:name="Placeholder Text" w:semiHidden="1"/>
-    <w:lsdException w:name="No Spacing" w:uiPriority="1" w:qFormat="1"/>
-    <w:lsdException w:name="Light Shading" w:uiPriority="60"/>
-    <w:lsdException w:name="Light List" w:uiPriority="61"/>
-    <w:lsdException w:name="Light Grid" w:uiPriority="62"/>
-    <w:lsdException w:name="Medium Shading 1" w:uiPriority="63"/>
-    <w:lsdException w:name="Medium Shading 2" w:uiPriority="64"/>
-    <w:lsdException w:name="Medium List 1" w:uiPriority="65"/>
-    <w:lsdException w:name="Medium List 2" w:uiPriority="66"/>
-    <w:lsdException w:name="Medium Grid 1" w:uiPriority="67"/>
-    <w:lsdException w:name="Medium Grid 2" w:uiPriority="68"/>
-    <w:lsdException w:name="Medium Grid 3" w:uiPriority="69"/>
-    <w:lsdException w:name="Dark List" w:uiPriority="70"/>
-    <w:lsdException w:name="Colorful Shading" w:uiPriority="71"/>
-    <w:lsdException w:name="Colorful List" w:uiPriority="72"/>
-    <w:lsdException w:name="Colorful Grid" w:uiPriority="73"/>
-    <w:lsdException w:name="Light Shading Accent 1" w:uiPriority="60"/>
-    <w:lsdException w:name="Light List Accent 1" w:uiPriority="61"/>
-    <w:lsdException w:name="Light Grid Accent 1" w:uiPriority="62"/>
-    <w:lsdException w:name="Medium Shading 1 Accent 1" w:uiPriority="63"/>
-    <w:lsdException w:name="Medium Shading 2 Accent 1" w:uiPriority="64"/>
-    <w:lsdException w:name="Medium List 1 Accent 1" w:uiPriority="65"/>
-    <w:lsdException w:name="Revision" w:semiHidden="1"/>
-    <w:lsdException w:name="List Paragraph" w:uiPriority="34" w:qFormat="1"/>
-    <w:lsdException w:name="Quote" w:uiPriority="29" w:qFormat="1"/>
-    <w:lsdException w:name="Intense Quote" w:uiPriority="30" w:qFormat="1"/>
-    <w:lsdException w:name="Medium List 2 Accent 1" w:uiPriority="66"/>
-    <w:lsdException w:name="Medium Grid 1 Accent 1" w:uiPriority="67"/>
-    <w:lsdException w:name="Medium Grid 2 Accent 1" w:uiPriority="68"/>
-    <w:lsdException w:name="Medium Grid 3 Accent 1" w:uiPriority="69"/>
-    <w:lsdException w:name="Dark List Accent 1" w:uiPriority="70"/>
-    <w:lsdException w:name="Colorful Shading Accent 1" w:uiPriority="71"/>
-    <w:lsdException w:name="Colorful List Accent 1" w:uiPriority="72"/>
-    <w:lsdException w:name="Colorful Grid Accent 1" w:uiPriority="73"/>
-    <w:lsdException w:name="Light Shading Accent 2" w:uiPriority="60"/>
-    <w:lsdException w:name="Light List Accent 2" w:uiPriority="61"/>
-    <w:lsdException w:name="Light Grid Accent 2" w:uiPriority="62"/>
-    <w:lsdException w:name="Medium Shading 1 Accent 2" w:uiPriority="63"/>
-    <w:lsdException w:name="Medium Shading 2 Accent 2" w:uiPriority="64"/>
-    <w:lsdException w:name="Medium List 1 Accent 2" w:uiPriority="65"/>
-    <w:lsdException w:name="Medium List 2 Accent 2" w:uiPriority="66"/>
-    <w:lsdException w:name="Medium Grid 1 Accent 2" w:uiPriority="67"/>
-    <w:lsdException w:name="Medium Grid 2 Accent 2" w:uiPriority="68"/>
-    <w:lsdException w:name="Medium Grid 3 Accent 2" w:uiPriority="69"/>
-    <w:lsdException w:name="Dark List Accent 2" w:uiPriority="70"/>
-    <w:lsdException w:name="Colorful Shading Accent 2" w:uiPriority="71"/>
-    <w:lsdException w:name="Colorful List Accent 2" w:uiPriority="72"/>
-    <w:lsdException w:name="Colorful Grid Accent 2" w:uiPriority="73"/>
-    <w:lsdException w:name="Light Shading Accent 3" w:uiPriority="60"/>
-    <w:lsdException w:name="Light List Accent 3" w:uiPriority="61"/>
-    <w:lsdException w:name="Light Grid Accent 3" w:uiPriority="62"/>
-    <w:lsdException w:name="Medium Shading 1 Accent 3" w:uiPriority="63"/>
-    <w:lsdException w:name="Medium Shading 2 Accent 3" w:uiPriority="64"/>
-    <w:lsdException w:name="Medium List 1 Accent 3" w:uiPriority="65"/>
-    <w:lsdException w:name="Medium List 2 Accent 3" w:uiPriority="66"/>
-    <w:lsdException w:name="Medium Grid 1 Accent 3" w:uiPriority="67"/>
-    <w:lsdException w:name="Medium Grid 2 Accent 3" w:uiPriority="68"/>
-    <w:lsdException w:name="Medium Grid 3 Accent 3" w:uiPriority="69"/>
-    <w:lsdException w:name="Dark List Accent 3" w:uiPriority="70"/>
-    <w:lsdException w:name="Colorful Shading Accent 3" w:uiPriority="71"/>
-    <w:lsdException w:name="Colorful List Accent 3" w:uiPriority="72"/>
-    <w:lsdException w:name="Colorful Grid Accent 3" w:uiPriority="73"/>
-    <w:lsdException w:name="Light Shading Accent 4" w:uiPriority="60"/>
-    <w:lsdException w:name="Light List Accent 4" w:uiPriority="61"/>
-    <w:lsdException w:name="Light Grid Accent 4" w:uiPriority="62"/>
-    <w:lsdException w:name="Medium Shading 1 Accent 4" w:uiPriority="63"/>
-    <w:lsdException w:name="Medium Shading 2 Accent 4" w:uiPriority="64"/>
-    <w:lsdException w:name="Medium List 1 Accent 4" w:uiPriority="65"/>
-    <w:lsdException w:name="Medium List 2 Accent 4" w:uiPriority="66"/>
-    <w:lsdException w:name="Medium Grid 1 Accent 4" w:uiPriority="67"/>
-    <w:lsdException w:name="Medium Grid 2 Accent 4" w:uiPriority="68"/>
-    <w:lsdException w:name="Medium Grid 3 Accent 4" w:uiPriority="69"/>
-    <w:lsdException w:name="Dark List Accent 4" w:uiPriority="70"/>
-    <w:lsdException w:name="Colorful Shading Accent 4" w:uiPriority="71"/>
-    <w:lsdException w:name="Colorful List Accent 4" w:uiPriority="72"/>
-    <w:lsdException w:name="Colorful Grid Accent 4" w:uiPriority="73"/>
-    <w:lsdException w:name="Light Shading Accent 5" w:uiPriority="60"/>
-    <w:lsdException w:name="Light List Accent 5" w:uiPriority="61"/>
-    <w:lsdException w:name="Light Grid Accent 5" w:uiPriority="62"/>
-    <w:lsdException w:name="Medium Shading 1 Accent 5" w:uiPriority="63"/>
-    <w:lsdException w:name="Medium Shading 2 Accent 5" w:uiPriority="64"/>
-    <w:lsdException w:name="Medium List 1 Accent 5" w:uiPriority="65"/>
-    <w:lsdException w:name="Medium List 2 Accent 5" w:uiPriority="66"/>
-    <w:lsdException w:name="Medium Grid 1 Accent 5" w:uiPriority="67"/>
-    <w:lsdException w:name="Medium Grid 2 Accent 5" w:uiPriority="68"/>
-    <w:lsdException w:name="Medium Grid 3 Accent 5" w:uiPriority="69"/>
-    <w:lsdException w:name="Dark List Accent 5" w:uiPriority="70"/>
-    <w:lsdException w:name="Colorful Shading Accent 5" w:uiPriority="71"/>
-    <w:lsdException w:name="Colorful List Accent 5" w:uiPriority="72"/>
-    <w:lsdException w:name="Colorful Grid Accent 5" w:uiPriority="73"/>
-    <w:lsdException w:name="Light Shading Accent 6" w:uiPriority="60"/>
-    <w:lsdException w:name="Light List Accent 6" w:uiPriority="61"/>
-    <w:lsdException w:name="Light Grid Accent 6" w:uiPriority="62"/>
-    <w:lsdException w:name="Medium Shading 1 Accent 6" w:uiPriority="63"/>
-    <w:lsdException w:name="Medium Shading 2 Accent 6" w:uiPriority="64"/>
-    <w:lsdException w:name="Medium List 1 Accent 6" w:uiPriority="65"/>
-    <w:lsdException w:name="Medium List 2 Accent 6" w:uiPriority="66"/>
-    <w:lsdException w:name="Medium Grid 1 Accent 6" w:uiPriority="67"/>
-    <w:lsdException w:name="Medium Grid 2 Accent 6" w:uiPriority="68"/>
-    <w:lsdException w:name="Medium Grid 3 Accent 6" w:uiPriority="69"/>
-    <w:lsdException w:name="Dark List Accent 6" w:uiPriority="70"/>
-    <w:lsdException w:name="Colorful Shading Accent 6" w:uiPriority="71"/>
-    <w:lsdException w:name="Colorful List Accent 6" w:uiPriority="72"/>
-    <w:lsdException w:name="Colorful Grid Accent 6" w:uiPriority="73"/>
-    <w:lsdException w:name="Subtle Emphasis" w:uiPriority="19" w:qFormat="1"/>
-    <w:lsdException w:name="Intense Emphasis" w:uiPriority="21" w:qFormat="1"/>
-    <w:lsdException w:name="Subtle Reference" w:uiPriority="31" w:qFormat="1"/>
-    <w:lsdException w:name="Intense Reference" w:uiPriority="32" w:qFormat="1"/>
-    <w:lsdException w:name="Book Title" w:uiPriority="33" w:qFormat="1"/>
-    <w:lsdException w:name="Bibliography" w:semiHidden="1" w:uiPriority="37" w:unhideWhenUsed="1"/>
-    <w:lsdException w:name="TOC Heading" w:semiHidden="1" w:uiPriority="39" w:unhideWhenUsed="1" w:qFormat="1"/>
-    <w:lsdException w:name="Plain Table 1" w:uiPriority="41"/>
-    <w:lsdException w:name="Plain Table 2" w:uiPriority="42"/>
-    <w:lsdException w:name="Plain Table 3" w:uiPriority="43"/>
-    <w:lsdException w:name="Plain Table 4" w:uiPriority="44"/>
-    <w:lsdException w:name="Plain Table 5" w:uiPriority="45"/>
-    <w:lsdException w:name="Grid Table Light" w:uiPriority="40"/>
-    <w:lsdException w:name="Grid Table 1 Light" w:uiPriority="46"/>
-    <w:lsdException w:name="Grid Table 2" w:uiPriority="47"/>
-    <w:lsdException w:name="Grid Table 3" w:uiPriority="48"/>
-    <w:lsdException w:name="Grid Table 4" w:uiPriority="49"/>
-    <w:lsdException w:name="Grid Table 5 Dark" w:uiPriority="50"/>
-    <w:lsdException w:name="Grid Table 6 Colorful" w:uiPriority="51"/>
-    <w:lsdException w:name="Grid Table 7 Colorful" w:uiPriority="52"/>
-    <w:lsdException w:name="Grid Table 1 Light Accent 1" w:uiPriority="46"/>
-    <w:lsdException w:name="Grid Table 2 Accent 1" w:uiPriority="47"/>
-    <w:lsdException w:name="Grid Table 3 Accent 1" w:uiPriority="48"/>
-    <w:lsdException w:name="Grid Table 4 Accent 1" w:uiPriority="49"/>
-    <w:lsdException w:name="Grid Table 5 Dark Accent 1" w:uiPriority="50"/>
-    <w:lsdException w:name="Grid Table 6 Colorful Accent 1" w:uiPriority="51"/>
-    <w:lsdException w:name="Grid Table 7 Colorful Accent 1" w:uiPriority="52"/>
-    <w:lsdException w:name="Grid Table 1 Light Accent 2" w:uiPriority="46"/>
-    <w:lsdException w:name="Grid Table 2 Accent 2" w:uiPriority="47"/>
-    <w:lsdException w:name="Grid Table 3 Accent 2" w:uiPriority="48"/>
-    <w:lsdException w:name="Grid Table 4 Accent 2" w:uiPriority="49"/>
-    <w:lsdException w:name="Grid Table 5 Dark Accent 2" w:uiPriority="50"/>
-    <w:lsdException w:name="Grid Table 6 Colorful Accent 2" w:uiPriority="51"/>
-    <w:lsdException w:name="Grid Table 7 Colorful Accent 2" w:uiPriority="52"/>
-    <w:lsdException w:name="Grid Table 1 Light Accent 3" w:uiPriority="46"/>
-    <w:lsdException w:name="Grid Table 2 Accent 3" w:uiPriority="47"/>
-    <w:lsdException w:name="Grid Table 3 Accent 3" w:uiPriority="48"/>
-    <w:lsdException w:name="Grid Table 4 Accent 3" w:uiPriority="49"/>
-    <w:lsdException w:name="Grid Table 5 Dark Accent 3" w:uiPriority="50"/>
-    <w:lsdException w:name="Grid Table 6 Colorful Accent 3" w:uiPriority="51"/>
-    <w:lsdException w:name="Grid Table 7 Colorful Accent 3" w:uiPriority="52"/>
-    <w:lsdException w:name="Grid Table 1 Light Accent 4" w:uiPriority="46"/>
-    <w:lsdException w:name="Grid Table 2 Accent 4" w:uiPriority="47"/>
-    <w:lsdException w:name="Grid Table 3 Accent 4" w:uiPriority="48"/>
-    <w:lsdException w:name="Grid Table 4 Accent 4" w:uiPriority="49"/>
-    <w:lsdException w:name="Grid Table 5 Dark Accent 4" w:uiPriority="50"/>
-    <w:lsdException w:name="Grid Table 6 Colorful Accent 4" w:uiPriority="51"/>
-    <w:lsdException w:name="Grid Table 7 Colorful Accent 4" w:uiPriority="52"/>
-    <w:lsdException w:name="Grid Table 1 Light Accent 5" w:uiPriority="46"/>
-    <w:lsdException w:name="Grid Table 2 Accent 5" w:uiPriority="47"/>
-    <w:lsdException w:name="Grid Table 3 Accent 5" w:uiPriority="48"/>
-    <w:lsdException w:name="Grid Table 4 Accent 5" w:uiPriority="49"/>
-    <w:lsdException w:name="Grid Table 5 Dark Accent 5" w:uiPriority="50"/>
-    <w:lsdException w:name="Grid Table 6 Colorful Accent 5" w:uiPriority="51"/>
-    <w:lsdException w:name="Grid Table 7 Colorful Accent 5" w:uiPriority="52"/>
-    <w:lsdException w:name="Grid Table 1 Light Accent 6" w:uiPriority="46"/>
-    <w:lsdException w:name="Grid Table 2 Accent 6" w:uiPriority="47"/>
-    <w:lsdException w:name="Grid Table 3 Accent 6" w:uiPriority="48"/>
-    <w:lsdException w:name="Grid Table 4 Accent 6" w:uiPriority="49"/>
-    <w:lsdException w:name="Grid Table 5 Dark Accent 6" w:uiPriority="50"/>
-    <w:lsdException w:name="Grid Table 6 Colorful Accent 6" w:uiPriority="51"/>
-    <w:lsdException w:name="Grid Table 7 Colorful Accent 6" w:uiPriority="52"/>
-    <w:lsdException w:name="List Table 1 Light" w:uiPriority="46"/>
-    <w:lsdException w:name="List Table 2" w:uiPriority="47"/>
-    <w:lsdException w:name="List Table 3" w:uiPriority="48"/>
-    <w:lsdException w:name="List Table 4" w:uiPriority="49"/>
-    <w:lsdException w:name="List Table 5 Dark" w:uiPriority="50"/>
-    <w:lsdException w:name="List Table 6 Colorful" w:uiPriority="51"/>
-    <w:lsdException w:name="List Table 7 Colorful" w:uiPriority="52"/>
-    <w:lsdException w:name="List Table 1 Light Accent 1" w:uiPriority="46"/>
-    <w:lsdException w:name="List Table 2 Accent 1" w:uiPriority="47"/>
-    <w:lsdException w:name="List Table 3 Accent 1" w:uiPriority="48"/>
-    <w:lsdException w:name="List Table 4 Accent 1" w:uiPriority="49"/>
-    <w:lsdException w:name="List Table 5 Dark Accent 1" w:uiPriority="50"/>
-    <w:lsdException w:name="List Table 6 Colorful Accent 1" w:uiPriority="51"/>
-    <w:lsdException w:name="List Table 7 Colorful Accent 1" w:uiPriority="52"/>
-    <w:lsdException w:name="List Table 1 Light Accent 2" w:uiPriority="46"/>
-    <w:lsdException w:name="List Table 2 Accent 2" w:uiPriority="47"/>
-    <w:lsdException w:name="List Table 3 Accent 2" w:uiPriority="48"/>
-    <w:lsdException w:name="List Table 4 Accent 2" w:uiPriority="49"/>
-    <w:lsdException w:name="List Table 5 Dark Accent 2" w:uiPriority="50"/>
-    <w:lsdException w:name="List Table 6 Colorful Accent 2" w:uiPriority="51"/>
-    <w:lsdException w:name="List Table 7 Colorful Accent 2" w:uiPriority="52"/>
-    <w:lsdException w:name="List Table 1 Light Accent 3" w:uiPriority="46"/>
-    <w:lsdException w:name="List Table 2 Accent 3" w:uiPriority="47"/>
-    <w:lsdException w:name="List Table 3 Accent 3" w:uiPriority="48"/>
-    <w:lsdException w:name="List Table 4 Accent 3" w:uiPriority="49"/>
-    <w:lsdException w:name="List Table 5 Dark Accent 3" w:uiPriority="50"/>
-    <w:lsdException w:name="List Table 6 Colorful Accent 3" w:uiPriority="51"/>
-    <w:lsdException w:name="List Table 7 Colorful Accent 3" w:uiPriority="52"/>
-    <w:lsdException w:name="List Table 1 Light Accent 4" w:uiPriority="46"/>
-    <w:lsdException w:name="List Table 2 Accent 4" w:uiPriority="47"/>
-    <w:lsdException w:name="List Table 3 Accent 4" w:uiPriority="48"/>
-    <w:lsdException w:name="List Table 4 Accent 4" w:uiPriority="49"/>
-    <w:lsdException w:name="List Table 5 Dark Accent 4" w:uiPriority="50"/>
-    <w:lsdException w:name="List Table 6 Colorful Accent 4" w:uiPriority="51"/>
-    <w:lsdException w:name="List Table 7 Colorful Accent 4" w:uiPriority="52"/>
-    <w:lsdException w:name="List Table 1 Light Accent 5" w:uiPriority="46"/>
-    <w:lsdException w:name="List Table 2 Accent 5" w:uiPriority="47"/>
-    <w:lsdException w:name="List Table 3 Accent 5" w:uiPriority="48"/>
-    <w:lsdException w:name="List Table 4 Accent 5" w:uiPriority="49"/>
-    <w:lsdException w:name="List Table 5 Dark Accent 5" w:uiPriority="50"/>
-    <w:lsdException w:name="List Table 6 Colorful Accent 5" w:uiPriority="51"/>
-    <w:lsdException w:name="List Table 7 Colorful Accent 5" w:uiPriority="52"/>
-    <w:lsdException w:name="List Table 1 Light Accent 6" w:uiPriority="46"/>
-    <w:lsdException w:name="List Table 2 Accent 6" w:uiPriority="47"/>
-    <w:lsdException w:name="List Table 3 Accent 6" w:uiPriority="48"/>
-    <w:lsdException w:name="List Table 4 Accent 6" w:uiPriority="49"/>
-    <w:lsdException w:name="List Table 5 Dark Accent 6" w:uiPriority="50"/>
-    <w:lsdException w:name="List Table 6 Colorful Accent 6" w:uiPriority="51"/>
-    <w:lsdException w:name="List Table 7 Colorful Accent 6" w:uiPriority="52"/>
+  <w:latentStyles w:defLockedState="0" w:defUIPriority="99" w:defSemiHidden="1" w:defUnhideWhenUsed="1" w:defQFormat="0" w:count="267">
+    <w:lsdException w:name="Normal" w:semiHidden="0" w:uiPriority="0" w:unhideWhenUsed="0" w:qFormat="1"/>
+    <w:lsdException w:name="heading 1" w:semiHidden="0" w:uiPriority="9" w:unhideWhenUsed="0" w:qFormat="1"/>
+    <w:lsdException w:name="heading 2" w:uiPriority="9" w:qFormat="1"/>
+    <w:lsdException w:name="heading 3" w:uiPriority="9" w:qFormat="1"/>
+    <w:lsdException w:name="heading 4" w:uiPriority="9" w:qFormat="1"/>
+    <w:lsdException w:name="heading 5" w:uiPriority="9" w:qFormat="1"/>
+    <w:lsdException w:name="heading 6" w:uiPriority="9" w:qFormat="1"/>
+    <w:lsdException w:name="heading 7" w:uiPriority="9" w:qFormat="1"/>
+    <w:lsdException w:name="heading 8" w:uiPriority="9" w:qFormat="1"/>
+    <w:lsdException w:name="heading 9" w:uiPriority="9" w:qFormat="1"/>
+    <w:lsdException w:name="toc 1" w:uiPriority="39"/>
+    <w:lsdException w:name="toc 2" w:uiPriority="39"/>
+    <w:lsdException w:name="toc 3" w:uiPriority="39"/>
+    <w:lsdException w:name="toc 4" w:uiPriority="39"/>
+    <w:lsdException w:name="toc 5" w:uiPriority="39"/>
+    <w:lsdException w:name="toc 6" w:uiPriority="39"/>
+    <w:lsdException w:name="toc 7" w:uiPriority="39"/>
+    <w:lsdException w:name="toc 8" w:uiPriority="39"/>
+    <w:lsdException w:name="toc 9" w:uiPriority="39"/>
+    <w:lsdException w:name="caption" w:uiPriority="35" w:qFormat="1"/>
+    <w:lsdException w:name="Title" w:semiHidden="0" w:uiPriority="10" w:unhideWhenUsed="0" w:qFormat="1"/>
+    <w:lsdException w:name="Default Paragraph Font" w:uiPriority="1"/>
+    <w:lsdException w:name="Subtitle" w:semiHidden="0" w:uiPriority="11" w:unhideWhenUsed="0" w:qFormat="1"/>
+    <w:lsdException w:name="Strong" w:semiHidden="0" w:uiPriority="22" w:unhideWhenUsed="0" w:qFormat="1"/>
+    <w:lsdException w:name="Emphasis" w:semiHidden="0" w:uiPriority="20" w:unhideWhenUsed="0" w:qFormat="1"/>
+    <w:lsdException w:name="Table Grid" w:semiHidden="0" w:uiPriority="59" w:unhideWhenUsed="0"/>
+    <w:lsdException w:name="Placeholder Text" w:unhideWhenUsed="0"/>
+    <w:lsdException w:name="No Spacing" w:semiHidden="0" w:uiPriority="1" w:unhideWhenUsed="0" w:qFormat="1"/>
+    <w:lsdException w:name="Light Shading" w:semiHidden="0" w:uiPriority="60" w:unhideWhenUsed="0"/>
+    <w:lsdException w:name="Light List" w:semiHidden="0" w:uiPriority="61" w:unhideWhenUsed="0"/>
+    <w:lsdException w:name="Light Grid" w:semiHidden="0" w:uiPriority="62" w:unhideWhenUsed="0"/>
+    <w:lsdException w:name="Medium Shading 1" w:semiHidden="0" w:uiPriority="63" w:unhideWhenUsed="0"/>
+    <w:lsdException w:name="Medium Shading 2" w:semiHidden="0" w:uiPriority="64" w:unhideWhenUsed="0"/>
+    <w:lsdException w:name="Medium List 1" w:semiHidden="0" w:uiPriority="65" w:unhideWhenUsed="0"/>
+    <w:lsdException w:name="Medium List 2" w:semiHidden="0" w:uiPriority="66" w:unhideWhenUsed="0"/>
+    <w:lsdException w:name="Medium Grid 1" w:semiHidden="0" w:uiPriority="67" w:unhideWhenUsed="0"/>
+    <w:lsdException w:name="Medium Grid 2" w:semiHidden="0" w:uiPriority="68" w:unhideWhenUsed="0"/>
+    <w:lsdException w:name="Medium Grid 3" w:semiHidden="0" w:uiPriority="69" w:unhideWhenUsed="0"/>
+    <w:lsdException w:name="Dark List" w:semiHidden="0" w:uiPriority="70" w:unhideWhenUsed="0"/>
+    <w:lsdException w:name="Colorful Shading" w:semiHidden="0" w:uiPriority="71" w:unhideWhenUsed="0"/>
+    <w:lsdException w:name="Colorful List" w:semiHidden="0" w:uiPriority="72" w:unhideWhenUsed="0"/>
+    <w:lsdException w:name="Colorful Grid" w:semiHidden="0" w:uiPriority="73" w:unhideWhenUsed="0"/>
+    <w:lsdException w:name="Light Shading Accent 1" w:semiHidden="0" w:uiPriority="60" w:unhideWhenUsed="0"/>
+    <w:lsdException w:name="Light List Accent 1" w:semiHidden="0" w:uiPriority="61" w:unhideWhenUsed="0"/>
+    <w:lsdException w:name="Light Grid Accent 1" w:semiHidden="0" w:uiPriority="62" w:unhideWhenUsed="0"/>
+    <w:lsdException w:name="Medium Shading 1 Accent 1" w:semiHidden="0" w:uiPriority="63" w:unhideWhenUsed="0"/>
+    <w:lsdException w:name="Medium Shading 2 Accent 1" w:semiHidden="0" w:uiPriority="64" w:unhideWhenUsed="0"/>
+    <w:lsdException w:name="Medium List 1 Accent 1" w:semiHidden="0" w:uiPriority="65" w:unhideWhenUsed="0"/>
+    <w:lsdException w:name="Revision" w:unhideWhenUsed="0"/>
+    <w:lsdException w:name="List Paragraph" w:semiHidden="0" w:uiPriority="34" w:unhideWhenUsed="0" w:qFormat="1"/>
+    <w:lsdException w:name="Quote" w:semiHidden="0" w:uiPriority="29" w:unhideWhenUsed="0" w:qFormat="1"/>
+    <w:lsdException w:name="Intense Quote" w:semiHidden="0" w:uiPriority="30" w:unhideWhenUsed="0" w:qFormat="1"/>
+    <w:lsdException w:name="Medium List 2 Accent 1" w:semiHidden="0" w:uiPriority="66" w:unhideWhenUsed="0"/>
+    <w:lsdException w:name="Medium Grid 1 Accent 1" w:semiHidden="0" w:uiPriority="67" w:unhideWhenUsed="0"/>
+    <w:lsdException w:name="Medium Grid 2 Accent 1" w:semiHidden="0" w:uiPriority="68" w:unhideWhenUsed="0"/>
+    <w:lsdException w:name="Medium Grid 3 Accent 1" w:semiHidden="0" w:uiPriority="69" w:unhideWhenUsed="0"/>
+    <w:lsdException w:name="Dark List Accent 1" w:semiHidden="0" w:uiPriority="70" w:unhideWhenUsed="0"/>
+    <w:lsdException w:name="Colorful Shading Accent 1" w:semiHidden="0" w:uiPriority="71" w:unhideWhenUsed="0"/>
+    <w:lsdException w:name="Colorful List Accent 1" w:semiHidden="0" w:uiPriority="72" w:unhideWhenUsed="0"/>
+    <w:lsdException w:name="Colorful Grid Accent 1" w:semiHidden="0" w:uiPriority="73" w:unhideWhenUsed="0"/>
+    <w:lsdException w:name="Light Shading Accent 2" w:semiHidden="0" w:uiPriority="60" w:unhideWhenUsed="0"/>
+    <w:lsdException w:name="Light List Accent 2" w:semiHidden="0" w:uiPriority="61" w:unhideWhenUsed="0"/>
+    <w:lsdException w:name="Light Grid Accent 2" w:semiHidden="0" w:uiPriority="62" w:unhideWhenUsed="0"/>
+    <w:lsdException w:name="Medium Shading 1 Accent 2" w:semiHidden="0" w:uiPriority="63" w:unhideWhenUsed="0"/>
+    <w:lsdException w:name="Medium Shading 2 Accent 2" w:semiHidden="0" w:uiPriority="64" w:unhideWhenUsed="0"/>
+    <w:lsdException w:name="Medium List 1 Accent 2" w:semiHidden="0" w:uiPriority="65" w:unhideWhenUsed="0"/>
+    <w:lsdException w:name="Medium List 2 Accent 2" w:semiHidden="0" w:uiPriority="66" w:unhideWhenUsed="0"/>
+    <w:lsdException w:name="Medium Grid 1 Accent 2" w:semiHidden="0" w:uiPriority="67" w:unhideWhenUsed="0"/>
+    <w:lsdException w:name="Medium Grid 2 Accent 2" w:semiHidden="0" w:uiPriority="68" w:unhideWhenUsed="0"/>
+    <w:lsdException w:name="Medium Grid 3 Accent 2" w:semiHidden="0" w:uiPriority="69" w:unhideWhenUsed="0"/>
+    <w:lsdException w:name="Dark List Accent 2" w:semiHidden="0" w:uiPriority="70" w:unhideWhenUsed="0"/>
+    <w:lsdException w:name="Colorful Shading Accent 2" w:semiHidden="0" w:uiPriority="71" w:unhideWhenUsed="0"/>
+    <w:lsdException w:name="Colorful List Accent 2" w:semiHidden="0" w:uiPriority="72" w:unhideWhenUsed="0"/>
+    <w:lsdException w:name="Colorful Grid Accent 2" w:semiHidden="0" w:uiPriority="73" w:unhideWhenUsed="0"/>
+    <w:lsdException w:name="Light Shading Accent 3" w:semiHidden="0" w:uiPriority="60" w:unhideWhenUsed="0"/>
+    <w:lsdException w:name="Light List Accent 3" w:semiHidden="0" w:uiPriority="61" w:unhideWhenUsed="0"/>
+    <w:lsdException w:name="Light Grid Accent 3" w:semiHidden="0" w:uiPriority="62" w:unhideWhenUsed="0"/>
+    <w:lsdException w:name="Medium Shading 1 Accent 3" w:semiHidden="0" w:uiPriority="63" w:unhideWhenUsed="0"/>
+    <w:lsdException w:name="Medium Shading 2 Accent 3" w:semiHidden="0" w:uiPriority="64" w:unhideWhenUsed="0"/>
+    <w:lsdException w:name="Medium List 1 Accent 3" w:semiHidden="0" w:uiPriority="65" w:unhideWhenUsed="0"/>
+    <w:lsdException w:name="Medium List 2 Accent 3" w:semiHidden="0" w:uiPriority="66" w:unhideWhenUsed="0"/>
+    <w:lsdException w:name="Medium Grid 1 Accent 3" w:semiHidden="0" w:uiPriority="67" w:unhideWhenUsed="0"/>
+    <w:lsdException w:name="Medium Grid 2 Accent 3" w:semiHidden="0" w:uiPriority="68" w:unhideWhenUsed="0"/>
+    <w:lsdException w:name="Medium Grid 3 Accent 3" w:semiHidden="0" w:uiPriority="69" w:unhideWhenUsed="0"/>
+    <w:lsdException w:name="Dark List Accent 3" w:semiHidden="0" w:uiPriority="70" w:unhideWhenUsed="0"/>
+    <w:lsdException w:name="Colorful Shading Accent 3" w:semiHidden="0" w:uiPriority="71" w:unhideWhenUsed="0"/>
+    <w:lsdException w:name="Colorful List Accent 3" w:semiHidden="0" w:uiPriority="72" w:unhideWhenUsed="0"/>
+    <w:lsdException w:name="Colorful Grid Accent 3" w:semiHidden="0" w:uiPriority="73" w:unhideWhenUsed="0"/>
+    <w:lsdException w:name="Light Shading Accent 4" w:semiHidden="0" w:uiPriority="60" w:unhideWhenUsed="0"/>
+    <w:lsdException w:name="Light List Accent 4" w:semiHidden="0" w:uiPriority="61" w:unhideWhenUsed="0"/>
+    <w:lsdException w:name="Light Grid Accent 4" w:semiHidden="0" w:uiPriority="62" w:unhideWhenUsed="0"/>
+    <w:lsdException w:name="Medium Shading 1 Accent 4" w:semiHidden="0" w:uiPriority="63" w:unhideWhenUsed="0"/>
+    <w:lsdException w:name="Medium Shading 2 Accent 4" w:semiHidden="0" w:uiPriority="64" w:unhideWhenUsed="0"/>
+    <w:lsdException w:name="Medium List 1 Accent 4" w:semiHidden="0" w:uiPriority="65" w:unhideWhenUsed="0"/>
+    <w:lsdException w:name="Medium List 2 Accent 4" w:semiHidden="0" w:uiPriority="66" w:unhideWhenUsed="0"/>
+    <w:lsdException w:name="Medium Grid 1 Accent 4" w:semiHidden="0" w:uiPriority="67" w:unhideWhenUsed="0"/>
+    <w:lsdException w:name="Medium Grid 2 Accent 4" w:semiHidden="0" w:uiPriority="68" w:unhideWhenUsed="0"/>
+    <w:lsdException w:name="Medium Grid 3 Accent 4" w:semiHidden="0" w:uiPriority="69" w:unhideWhenUsed="0"/>
+    <w:lsdException w:name="Dark List Accent 4" w:semiHidden="0" w:uiPriority="70" w:unhideWhenUsed="0"/>
+    <w:lsdException w:name="Colorful Shading Accent 4" w:semiHidden="0" w:uiPriority="71" w:unhideWhenUsed="0"/>
+    <w:lsdException w:name="Colorful List Accent 4" w:semiHidden="0" w:uiPriority="72" w:unhideWhenUsed="0"/>
+    <w:lsdException w:name="Colorful Grid Accent 4" w:semiHidden="0" w:uiPriority="73" w:unhideWhenUsed="0"/>
+    <w:lsdException w:name="Light Shading Accent 5" w:semiHidden="0" w:uiPriority="60" w:unhideWhenUsed="0"/>
+    <w:lsdException w:name="Light List Accent 5" w:semiHidden="0" w:uiPriority="61" w:unhideWhenUsed="0"/>
+    <w:lsdException w:name="Light Grid Accent 5" w:semiHidden="0" w:uiPriority="62" w:unhideWhenUsed="0"/>
+    <w:lsdException w:name="Medium Shading 1 Accent 5" w:semiHidden="0" w:uiPriority="63" w:unhideWhenUsed="0"/>
+    <w:lsdException w:name="Medium Shading 2 Accent 5" w:semiHidden="0" w:uiPriority="64" w:unhideWhenUsed="0"/>
+    <w:lsdException w:name="Medium List 1 Accent 5" w:semiHidden="0" w:uiPriority="65" w:unhideWhenUsed="0"/>
+    <w:lsdException w:name="Medium List 2 Accent 5" w:semiHidden="0" w:uiPriority="66" w:unhideWhenUsed="0"/>
+    <w:lsdException w:name="Medium Grid 1 Accent 5" w:semiHidden="0" w:uiPriority="67" w:unhideWhenUsed="0"/>
+    <w:lsdException w:name="Medium Grid 2 Accent 5" w:semiHidden="0" w:uiPriority="68" w:unhideWhenUsed="0"/>
+    <w:lsdException w:name="Medium Grid 3 Accent 5" w:semiHidden="0" w:uiPriority="69" w:unhideWhenUsed="0"/>
+    <w:lsdException w:name="Dark List Accent 5" w:semiHidden="0" w:uiPriority="70" w:unhideWhenUsed="0"/>
+    <w:lsdException w:name="Colorful Shading Accent 5" w:semiHidden="0" w:uiPriority="71" w:unhideWhenUsed="0"/>
+    <w:lsdException w:name="Colorful List Accent 5" w:semiHidden="0" w:uiPriority="72" w:unhideWhenUsed="0"/>
+    <w:lsdException w:name="Colorful Grid Accent 5" w:semiHidden="0" w:uiPriority="73" w:unhideWhenUsed="0"/>
+    <w:lsdException w:name="Light Shading Accent 6" w:semiHidden="0" w:uiPriority="60" w:unhideWhenUsed="0"/>
+    <w:lsdException w:name="Light List Accent 6" w:semiHidden="0" w:uiPriority="61" w:unhideWhenUsed="0"/>
+    <w:lsdException w:name="Light Grid Accent 6" w:semiHidden="0" w:uiPriority="62" w:unhideWhenUsed="0"/>
+    <w:lsdException w:name="Medium Shading 1 Accent 6" w:semiHidden="0" w:uiPriority="63" w:unhideWhenUsed="0"/>
+    <w:lsdException w:name="Medium Shading 2 Accent 6" w:semiHidden="0" w:uiPriority="64" w:unhideWhenUsed="0"/>
+    <w:lsdException w:name="Medium List 1 Accent 6" w:semiHidden="0" w:uiPriority="65" w:unhideWhenUsed="0"/>
+    <w:lsdException w:name="Medium List 2 Accent 6" w:semiHidden="0" w:uiPriority="66" w:unhideWhenUsed="0"/>
+    <w:lsdException w:name="Medium Grid 1 Accent 6" w:semiHidden="0" w:uiPriority="67" w:unhideWhenUsed="0"/>
+    <w:lsdException w:name="Medium Grid 2 Accent 6" w:semiHidden="0" w:uiPriority="68" w:unhideWhenUsed="0"/>
+    <w:lsdException w:name="Medium Grid 3 Accent 6" w:semiHidden="0" w:uiPriority="69" w:unhideWhenUsed="0"/>
+    <w:lsdException w:name="Dark List Accent 6" w:semiHidden="0" w:uiPriority="70" w:unhideWhenUsed="0"/>
+    <w:lsdException w:name="Colorful Shading Accent 6" w:semiHidden="0" w:uiPriority="71" w:unhideWhenUsed="0"/>
+    <w:lsdException w:name="Colorful List Accent 6" w:semiHidden="0" w:uiPriority="72" w:unhideWhenUsed="0"/>
+    <w:lsdException w:name="Colorful Grid Accent 6" w:semiHidden="0" w:uiPriority="73" w:unhideWhenUsed="0"/>
+    <w:lsdException w:name="Subtle Emphasis" w:semiHidden="0" w:uiPriority="19" w:unhideWhenUsed="0" w:qFormat="1"/>
+    <w:lsdException w:name="Intense Emphasis" w:semiHidden="0" w:uiPriority="21" w:unhideWhenUsed="0" w:qFormat="1"/>
+    <w:lsdException w:name="Subtle Reference" w:semiHidden="0" w:uiPriority="31" w:unhideWhenUsed="0" w:qFormat="1"/>
+    <w:lsdException w:name="Intense Reference" w:semiHidden="0" w:uiPriority="32" w:unhideWhenUsed="0" w:qFormat="1"/>
+    <w:lsdException w:name="Book Title" w:semiHidden="0" w:uiPriority="33" w:unhideWhenUsed="0" w:qFormat="1"/>
+    <w:lsdException w:name="Bibliography" w:uiPriority="37"/>
+    <w:lsdException w:name="TOC Heading" w:uiPriority="39" w:qFormat="1"/>
   </w:latentStyles>
   <w:style w:type="paragraph" w:default="1" w:styleId="Normal">
     <w:name w:val="Normal"/>
@@ -14227,6 +13952,803 @@
 </w:styles>
 </file>
 
+<file path=word/stylesWithEffects.xml><?xml version="1.0" encoding="utf-8"?>
+<w:styles xmlns:wpc="http://schemas.microsoft.com/office/word/2010/wordprocessingCanvas" xmlns:mc="http://schemas.openxmlformats.org/markup-compatibility/2006" xmlns:o="urn:schemas-microsoft-com:office:office" xmlns:r="http://schemas.openxmlformats.org/officeDocument/2006/relationships" xmlns:m="http://schemas.openxmlformats.org/officeDocument/2006/math" xmlns:v="urn:schemas-microsoft-com:vml" xmlns:wp14="http://schemas.microsoft.com/office/word/2010/wordprocessingDrawing" xmlns:wp="http://schemas.openxmlformats.org/drawingml/2006/wordprocessingDrawing" xmlns:w10="urn:schemas-microsoft-com:office:word" xmlns:w="http://schemas.openxmlformats.org/wordprocessingml/2006/main" xmlns:w14="http://schemas.microsoft.com/office/word/2010/wordml" xmlns:wpg="http://schemas.microsoft.com/office/word/2010/wordprocessingGroup" xmlns:wpi="http://schemas.microsoft.com/office/word/2010/wordprocessingInk" xmlns:wne="http://schemas.microsoft.com/office/word/2006/wordml" xmlns:wps="http://schemas.microsoft.com/office/word/2010/wordprocessingShape" mc:Ignorable="w14 wp14">
+  <w:docDefaults>
+    <w:rPrDefault>
+      <w:rPr>
+        <w:rFonts w:asciiTheme="minorHAnsi" w:eastAsiaTheme="minorHAnsi" w:hAnsiTheme="minorHAnsi" w:cstheme="minorBidi"/>
+        <w:sz w:val="22"/>
+        <w:szCs w:val="22"/>
+        <w:lang w:val="en-US" w:eastAsia="en-US" w:bidi="ar-SA"/>
+      </w:rPr>
+    </w:rPrDefault>
+    <w:pPrDefault>
+      <w:pPr>
+        <w:spacing w:after="160" w:line="259" w:lineRule="auto"/>
+      </w:pPr>
+    </w:pPrDefault>
+  </w:docDefaults>
+  <w:latentStyles w:defLockedState="0" w:defUIPriority="99" w:defSemiHidden="1" w:defUnhideWhenUsed="1" w:defQFormat="0" w:count="267">
+    <w:lsdException w:name="Normal" w:semiHidden="0" w:uiPriority="0" w:unhideWhenUsed="0" w:qFormat="1"/>
+    <w:lsdException w:name="heading 1" w:semiHidden="0" w:uiPriority="9" w:unhideWhenUsed="0" w:qFormat="1"/>
+    <w:lsdException w:name="heading 2" w:uiPriority="9" w:qFormat="1"/>
+    <w:lsdException w:name="heading 3" w:uiPriority="9" w:qFormat="1"/>
+    <w:lsdException w:name="heading 4" w:uiPriority="9" w:qFormat="1"/>
+    <w:lsdException w:name="heading 5" w:uiPriority="9" w:qFormat="1"/>
+    <w:lsdException w:name="heading 6" w:uiPriority="9" w:qFormat="1"/>
+    <w:lsdException w:name="heading 7" w:uiPriority="9" w:qFormat="1"/>
+    <w:lsdException w:name="heading 8" w:uiPriority="9" w:qFormat="1"/>
+    <w:lsdException w:name="heading 9" w:uiPriority="9" w:qFormat="1"/>
+    <w:lsdException w:name="toc 1" w:uiPriority="39"/>
+    <w:lsdException w:name="toc 2" w:uiPriority="39"/>
+    <w:lsdException w:name="toc 3" w:uiPriority="39"/>
+    <w:lsdException w:name="toc 4" w:uiPriority="39"/>
+    <w:lsdException w:name="toc 5" w:uiPriority="39"/>
+    <w:lsdException w:name="toc 6" w:uiPriority="39"/>
+    <w:lsdException w:name="toc 7" w:uiPriority="39"/>
+    <w:lsdException w:name="toc 8" w:uiPriority="39"/>
+    <w:lsdException w:name="toc 9" w:uiPriority="39"/>
+    <w:lsdException w:name="caption" w:uiPriority="35" w:qFormat="1"/>
+    <w:lsdException w:name="Title" w:semiHidden="0" w:uiPriority="10" w:unhideWhenUsed="0" w:qFormat="1"/>
+    <w:lsdException w:name="Default Paragraph Font" w:uiPriority="1"/>
+    <w:lsdException w:name="Subtitle" w:semiHidden="0" w:uiPriority="11" w:unhideWhenUsed="0" w:qFormat="1"/>
+    <w:lsdException w:name="Strong" w:semiHidden="0" w:uiPriority="22" w:unhideWhenUsed="0" w:qFormat="1"/>
+    <w:lsdException w:name="Emphasis" w:semiHidden="0" w:uiPriority="20" w:unhideWhenUsed="0" w:qFormat="1"/>
+    <w:lsdException w:name="Table Grid" w:semiHidden="0" w:uiPriority="59" w:unhideWhenUsed="0"/>
+    <w:lsdException w:name="Placeholder Text" w:unhideWhenUsed="0"/>
+    <w:lsdException w:name="No Spacing" w:semiHidden="0" w:uiPriority="1" w:unhideWhenUsed="0" w:qFormat="1"/>
+    <w:lsdException w:name="Light Shading" w:semiHidden="0" w:uiPriority="60" w:unhideWhenUsed="0"/>
+    <w:lsdException w:name="Light List" w:semiHidden="0" w:uiPriority="61" w:unhideWhenUsed="0"/>
+    <w:lsdException w:name="Light Grid" w:semiHidden="0" w:uiPriority="62" w:unhideWhenUsed="0"/>
+    <w:lsdException w:name="Medium Shading 1" w:semiHidden="0" w:uiPriority="63" w:unhideWhenUsed="0"/>
+    <w:lsdException w:name="Medium Shading 2" w:semiHidden="0" w:uiPriority="64" w:unhideWhenUsed="0"/>
+    <w:lsdException w:name="Medium List 1" w:semiHidden="0" w:uiPriority="65" w:unhideWhenUsed="0"/>
+    <w:lsdException w:name="Medium List 2" w:semiHidden="0" w:uiPriority="66" w:unhideWhenUsed="0"/>
+    <w:lsdException w:name="Medium Grid 1" w:semiHidden="0" w:uiPriority="67" w:unhideWhenUsed="0"/>
+    <w:lsdException w:name="Medium Grid 2" w:semiHidden="0" w:uiPriority="68" w:unhideWhenUsed="0"/>
+    <w:lsdException w:name="Medium Grid 3" w:semiHidden="0" w:uiPriority="69" w:unhideWhenUsed="0"/>
+    <w:lsdException w:name="Dark List" w:semiHidden="0" w:uiPriority="70" w:unhideWhenUsed="0"/>
+    <w:lsdException w:name="Colorful Shading" w:semiHidden="0" w:uiPriority="71" w:unhideWhenUsed="0"/>
+    <w:lsdException w:name="Colorful List" w:semiHidden="0" w:uiPriority="72" w:unhideWhenUsed="0"/>
+    <w:lsdException w:name="Colorful Grid" w:semiHidden="0" w:uiPriority="73" w:unhideWhenUsed="0"/>
+    <w:lsdException w:name="Light Shading Accent 1" w:semiHidden="0" w:uiPriority="60" w:unhideWhenUsed="0"/>
+    <w:lsdException w:name="Light List Accent 1" w:semiHidden="0" w:uiPriority="61" w:unhideWhenUsed="0"/>
+    <w:lsdException w:name="Light Grid Accent 1" w:semiHidden="0" w:uiPriority="62" w:unhideWhenUsed="0"/>
+    <w:lsdException w:name="Medium Shading 1 Accent 1" w:semiHidden="0" w:uiPriority="63" w:unhideWhenUsed="0"/>
+    <w:lsdException w:name="Medium Shading 2 Accent 1" w:semiHidden="0" w:uiPriority="64" w:unhideWhenUsed="0"/>
+    <w:lsdException w:name="Medium List 1 Accent 1" w:semiHidden="0" w:uiPriority="65" w:unhideWhenUsed="0"/>
+    <w:lsdException w:name="Revision" w:unhideWhenUsed="0"/>
+    <w:lsdException w:name="List Paragraph" w:semiHidden="0" w:uiPriority="34" w:unhideWhenUsed="0" w:qFormat="1"/>
+    <w:lsdException w:name="Quote" w:semiHidden="0" w:uiPriority="29" w:unhideWhenUsed="0" w:qFormat="1"/>
+    <w:lsdException w:name="Intense Quote" w:semiHidden="0" w:uiPriority="30" w:unhideWhenUsed="0" w:qFormat="1"/>
+    <w:lsdException w:name="Medium List 2 Accent 1" w:semiHidden="0" w:uiPriority="66" w:unhideWhenUsed="0"/>
+    <w:lsdException w:name="Medium Grid 1 Accent 1" w:semiHidden="0" w:uiPriority="67" w:unhideWhenUsed="0"/>
+    <w:lsdException w:name="Medium Grid 2 Accent 1" w:semiHidden="0" w:uiPriority="68" w:unhideWhenUsed="0"/>
+    <w:lsdException w:name="Medium Grid 3 Accent 1" w:semiHidden="0" w:uiPriority="69" w:unhideWhenUsed="0"/>
+    <w:lsdException w:name="Dark List Accent 1" w:semiHidden="0" w:uiPriority="70" w:unhideWhenUsed="0"/>
+    <w:lsdException w:name="Colorful Shading Accent 1" w:semiHidden="0" w:uiPriority="71" w:unhideWhenUsed="0"/>
+    <w:lsdException w:name="Colorful List Accent 1" w:semiHidden="0" w:uiPriority="72" w:unhideWhenUsed="0"/>
+    <w:lsdException w:name="Colorful Grid Accent 1" w:semiHidden="0" w:uiPriority="73" w:unhideWhenUsed="0"/>
+    <w:lsdException w:name="Light Shading Accent 2" w:semiHidden="0" w:uiPriority="60" w:unhideWhenUsed="0"/>
+    <w:lsdException w:name="Light List Accent 2" w:semiHidden="0" w:uiPriority="61" w:unhideWhenUsed="0"/>
+    <w:lsdException w:name="Light Grid Accent 2" w:semiHidden="0" w:uiPriority="62" w:unhideWhenUsed="0"/>
+    <w:lsdException w:name="Medium Shading 1 Accent 2" w:semiHidden="0" w:uiPriority="63" w:unhideWhenUsed="0"/>
+    <w:lsdException w:name="Medium Shading 2 Accent 2" w:semiHidden="0" w:uiPriority="64" w:unhideWhenUsed="0"/>
+    <w:lsdException w:name="Medium List 1 Accent 2" w:semiHidden="0" w:uiPriority="65" w:unhideWhenUsed="0"/>
+    <w:lsdException w:name="Medium List 2 Accent 2" w:semiHidden="0" w:uiPriority="66" w:unhideWhenUsed="0"/>
+    <w:lsdException w:name="Medium Grid 1 Accent 2" w:semiHidden="0" w:uiPriority="67" w:unhideWhenUsed="0"/>
+    <w:lsdException w:name="Medium Grid 2 Accent 2" w:semiHidden="0" w:uiPriority="68" w:unhideWhenUsed="0"/>
+    <w:lsdException w:name="Medium Grid 3 Accent 2" w:semiHidden="0" w:uiPriority="69" w:unhideWhenUsed="0"/>
+    <w:lsdException w:name="Dark List Accent 2" w:semiHidden="0" w:uiPriority="70" w:unhideWhenUsed="0"/>
+    <w:lsdException w:name="Colorful Shading Accent 2" w:semiHidden="0" w:uiPriority="71" w:unhideWhenUsed="0"/>
+    <w:lsdException w:name="Colorful List Accent 2" w:semiHidden="0" w:uiPriority="72" w:unhideWhenUsed="0"/>
+    <w:lsdException w:name="Colorful Grid Accent 2" w:semiHidden="0" w:uiPriority="73" w:unhideWhenUsed="0"/>
+    <w:lsdException w:name="Light Shading Accent 3" w:semiHidden="0" w:uiPriority="60" w:unhideWhenUsed="0"/>
+    <w:lsdException w:name="Light List Accent 3" w:semiHidden="0" w:uiPriority="61" w:unhideWhenUsed="0"/>
+    <w:lsdException w:name="Light Grid Accent 3" w:semiHidden="0" w:uiPriority="62" w:unhideWhenUsed="0"/>
+    <w:lsdException w:name="Medium Shading 1 Accent 3" w:semiHidden="0" w:uiPriority="63" w:unhideWhenUsed="0"/>
+    <w:lsdException w:name="Medium Shading 2 Accent 3" w:semiHidden="0" w:uiPriority="64" w:unhideWhenUsed="0"/>
+    <w:lsdException w:name="Medium List 1 Accent 3" w:semiHidden="0" w:uiPriority="65" w:unhideWhenUsed="0"/>
+    <w:lsdException w:name="Medium List 2 Accent 3" w:semiHidden="0" w:uiPriority="66" w:unhideWhenUsed="0"/>
+    <w:lsdException w:name="Medium Grid 1 Accent 3" w:semiHidden="0" w:uiPriority="67" w:unhideWhenUsed="0"/>
+    <w:lsdException w:name="Medium Grid 2 Accent 3" w:semiHidden="0" w:uiPriority="68" w:unhideWhenUsed="0"/>
+    <w:lsdException w:name="Medium Grid 3 Accent 3" w:semiHidden="0" w:uiPriority="69" w:unhideWhenUsed="0"/>
+    <w:lsdException w:name="Dark List Accent 3" w:semiHidden="0" w:uiPriority="70" w:unhideWhenUsed="0"/>
+    <w:lsdException w:name="Colorful Shading Accent 3" w:semiHidden="0" w:uiPriority="71" w:unhideWhenUsed="0"/>
+    <w:lsdException w:name="Colorful List Accent 3" w:semiHidden="0" w:uiPriority="72" w:unhideWhenUsed="0"/>
+    <w:lsdException w:name="Colorful Grid Accent 3" w:semiHidden="0" w:uiPriority="73" w:unhideWhenUsed="0"/>
+    <w:lsdException w:name="Light Shading Accent 4" w:semiHidden="0" w:uiPriority="60" w:unhideWhenUsed="0"/>
+    <w:lsdException w:name="Light List Accent 4" w:semiHidden="0" w:uiPriority="61" w:unhideWhenUsed="0"/>
+    <w:lsdException w:name="Light Grid Accent 4" w:semiHidden="0" w:uiPriority="62" w:unhideWhenUsed="0"/>
+    <w:lsdException w:name="Medium Shading 1 Accent 4" w:semiHidden="0" w:uiPriority="63" w:unhideWhenUsed="0"/>
+    <w:lsdException w:name="Medium Shading 2 Accent 4" w:semiHidden="0" w:uiPriority="64" w:unhideWhenUsed="0"/>
+    <w:lsdException w:name="Medium List 1 Accent 4" w:semiHidden="0" w:uiPriority="65" w:unhideWhenUsed="0"/>
+    <w:lsdException w:name="Medium List 2 Accent 4" w:semiHidden="0" w:uiPriority="66" w:unhideWhenUsed="0"/>
+    <w:lsdException w:name="Medium Grid 1 Accent 4" w:semiHidden="0" w:uiPriority="67" w:unhideWhenUsed="0"/>
+    <w:lsdException w:name="Medium Grid 2 Accent 4" w:semiHidden="0" w:uiPriority="68" w:unhideWhenUsed="0"/>
+    <w:lsdException w:name="Medium Grid 3 Accent 4" w:semiHidden="0" w:uiPriority="69" w:unhideWhenUsed="0"/>
+    <w:lsdException w:name="Dark List Accent 4" w:semiHidden="0" w:uiPriority="70" w:unhideWhenUsed="0"/>
+    <w:lsdException w:name="Colorful Shading Accent 4" w:semiHidden="0" w:uiPriority="71" w:unhideWhenUsed="0"/>
+    <w:lsdException w:name="Colorful List Accent 4" w:semiHidden="0" w:uiPriority="72" w:unhideWhenUsed="0"/>
+    <w:lsdException w:name="Colorful Grid Accent 4" w:semiHidden="0" w:uiPriority="73" w:unhideWhenUsed="0"/>
+    <w:lsdException w:name="Light Shading Accent 5" w:semiHidden="0" w:uiPriority="60" w:unhideWhenUsed="0"/>
+    <w:lsdException w:name="Light List Accent 5" w:semiHidden="0" w:uiPriority="61" w:unhideWhenUsed="0"/>
+    <w:lsdException w:name="Light Grid Accent 5" w:semiHidden="0" w:uiPriority="62" w:unhideWhenUsed="0"/>
+    <w:lsdException w:name="Medium Shading 1 Accent 5" w:semiHidden="0" w:uiPriority="63" w:unhideWhenUsed="0"/>
+    <w:lsdException w:name="Medium Shading 2 Accent 5" w:semiHidden="0" w:uiPriority="64" w:unhideWhenUsed="0"/>
+    <w:lsdException w:name="Medium List 1 Accent 5" w:semiHidden="0" w:uiPriority="65" w:unhideWhenUsed="0"/>
+    <w:lsdException w:name="Medium List 2 Accent 5" w:semiHidden="0" w:uiPriority="66" w:unhideWhenUsed="0"/>
+    <w:lsdException w:name="Medium Grid 1 Accent 5" w:semiHidden="0" w:uiPriority="67" w:unhideWhenUsed="0"/>
+    <w:lsdException w:name="Medium Grid 2 Accent 5" w:semiHidden="0" w:uiPriority="68" w:unhideWhenUsed="0"/>
+    <w:lsdException w:name="Medium Grid 3 Accent 5" w:semiHidden="0" w:uiPriority="69" w:unhideWhenUsed="0"/>
+    <w:lsdException w:name="Dark List Accent 5" w:semiHidden="0" w:uiPriority="70" w:unhideWhenUsed="0"/>
+    <w:lsdException w:name="Colorful Shading Accent 5" w:semiHidden="0" w:uiPriority="71" w:unhideWhenUsed="0"/>
+    <w:lsdException w:name="Colorful List Accent 5" w:semiHidden="0" w:uiPriority="72" w:unhideWhenUsed="0"/>
+    <w:lsdException w:name="Colorful Grid Accent 5" w:semiHidden="0" w:uiPriority="73" w:unhideWhenUsed="0"/>
+    <w:lsdException w:name="Light Shading Accent 6" w:semiHidden="0" w:uiPriority="60" w:unhideWhenUsed="0"/>
+    <w:lsdException w:name="Light List Accent 6" w:semiHidden="0" w:uiPriority="61" w:unhideWhenUsed="0"/>
+    <w:lsdException w:name="Light Grid Accent 6" w:semiHidden="0" w:uiPriority="62" w:unhideWhenUsed="0"/>
+    <w:lsdException w:name="Medium Shading 1 Accent 6" w:semiHidden="0" w:uiPriority="63" w:unhideWhenUsed="0"/>
+    <w:lsdException w:name="Medium Shading 2 Accent 6" w:semiHidden="0" w:uiPriority="64" w:unhideWhenUsed="0"/>
+    <w:lsdException w:name="Medium List 1 Accent 6" w:semiHidden="0" w:uiPriority="65" w:unhideWhenUsed="0"/>
+    <w:lsdException w:name="Medium List 2 Accent 6" w:semiHidden="0" w:uiPriority="66" w:unhideWhenUsed="0"/>
+    <w:lsdException w:name="Medium Grid 1 Accent 6" w:semiHidden="0" w:uiPriority="67" w:unhideWhenUsed="0"/>
+    <w:lsdException w:name="Medium Grid 2 Accent 6" w:semiHidden="0" w:uiPriority="68" w:unhideWhenUsed="0"/>
+    <w:lsdException w:name="Medium Grid 3 Accent 6" w:semiHidden="0" w:uiPriority="69" w:unhideWhenUsed="0"/>
+    <w:lsdException w:name="Dark List Accent 6" w:semiHidden="0" w:uiPriority="70" w:unhideWhenUsed="0"/>
+    <w:lsdException w:name="Colorful Shading Accent 6" w:semiHidden="0" w:uiPriority="71" w:unhideWhenUsed="0"/>
+    <w:lsdException w:name="Colorful List Accent 6" w:semiHidden="0" w:uiPriority="72" w:unhideWhenUsed="0"/>
+    <w:lsdException w:name="Colorful Grid Accent 6" w:semiHidden="0" w:uiPriority="73" w:unhideWhenUsed="0"/>
+    <w:lsdException w:name="Subtle Emphasis" w:semiHidden="0" w:uiPriority="19" w:unhideWhenUsed="0" w:qFormat="1"/>
+    <w:lsdException w:name="Intense Emphasis" w:semiHidden="0" w:uiPriority="21" w:unhideWhenUsed="0" w:qFormat="1"/>
+    <w:lsdException w:name="Subtle Reference" w:semiHidden="0" w:uiPriority="31" w:unhideWhenUsed="0" w:qFormat="1"/>
+    <w:lsdException w:name="Intense Reference" w:semiHidden="0" w:uiPriority="32" w:unhideWhenUsed="0" w:qFormat="1"/>
+    <w:lsdException w:name="Book Title" w:semiHidden="0" w:uiPriority="33" w:unhideWhenUsed="0" w:qFormat="1"/>
+    <w:lsdException w:name="Bibliography" w:uiPriority="37"/>
+    <w:lsdException w:name="TOC Heading" w:uiPriority="39" w:qFormat="1"/>
+  </w:latentStyles>
+  <w:style w:type="paragraph" w:default="1" w:styleId="Normal">
+    <w:name w:val="Normal"/>
+    <w:qFormat/>
+  </w:style>
+  <w:style w:type="paragraph" w:styleId="Heading1">
+    <w:name w:val="heading 1"/>
+    <w:basedOn w:val="Normal"/>
+    <w:next w:val="Normal"/>
+    <w:link w:val="Heading1Char"/>
+    <w:uiPriority w:val="9"/>
+    <w:qFormat/>
+    <w:rsid w:val="00DA1DA2"/>
+    <w:pPr>
+      <w:keepNext/>
+      <w:keepLines/>
+      <w:spacing w:before="240" w:after="0"/>
+      <w:outlineLvl w:val="0"/>
+    </w:pPr>
+    <w:rPr>
+      <w:rFonts w:asciiTheme="majorHAnsi" w:eastAsiaTheme="majorEastAsia" w:hAnsiTheme="majorHAnsi" w:cstheme="majorBidi"/>
+      <w:color w:val="2E74B5" w:themeColor="accent1" w:themeShade="BF"/>
+      <w:sz w:val="32"/>
+      <w:szCs w:val="32"/>
+    </w:rPr>
+  </w:style>
+  <w:style w:type="character" w:default="1" w:styleId="DefaultParagraphFont">
+    <w:name w:val="Default Paragraph Font"/>
+    <w:uiPriority w:val="1"/>
+    <w:semiHidden/>
+    <w:unhideWhenUsed/>
+  </w:style>
+  <w:style w:type="table" w:default="1" w:styleId="TableNormal">
+    <w:name w:val="Normal Table"/>
+    <w:uiPriority w:val="99"/>
+    <w:semiHidden/>
+    <w:unhideWhenUsed/>
+    <w:tblPr>
+      <w:tblInd w:w="0" w:type="dxa"/>
+      <w:tblCellMar>
+        <w:top w:w="0" w:type="dxa"/>
+        <w:left w:w="108" w:type="dxa"/>
+        <w:bottom w:w="0" w:type="dxa"/>
+        <w:right w:w="108" w:type="dxa"/>
+      </w:tblCellMar>
+    </w:tblPr>
+  </w:style>
+  <w:style w:type="numbering" w:default="1" w:styleId="NoList">
+    <w:name w:val="No List"/>
+    <w:uiPriority w:val="99"/>
+    <w:semiHidden/>
+    <w:unhideWhenUsed/>
+  </w:style>
+  <w:style w:type="paragraph" w:styleId="ListParagraph">
+    <w:name w:val="List Paragraph"/>
+    <w:basedOn w:val="Normal"/>
+    <w:uiPriority w:val="34"/>
+    <w:qFormat/>
+    <w:rsid w:val="00550FAC"/>
+    <w:pPr>
+      <w:ind w:left="720"/>
+      <w:contextualSpacing/>
+    </w:pPr>
+  </w:style>
+  <w:style w:type="character" w:styleId="Hyperlink">
+    <w:name w:val="Hyperlink"/>
+    <w:basedOn w:val="DefaultParagraphFont"/>
+    <w:uiPriority w:val="99"/>
+    <w:unhideWhenUsed/>
+    <w:rsid w:val="00845542"/>
+    <w:rPr>
+      <w:color w:val="0000FF"/>
+      <w:u w:val="single"/>
+    </w:rPr>
+  </w:style>
+  <w:style w:type="paragraph" w:styleId="BalloonText">
+    <w:name w:val="Balloon Text"/>
+    <w:basedOn w:val="Normal"/>
+    <w:link w:val="BalloonTextChar"/>
+    <w:uiPriority w:val="99"/>
+    <w:semiHidden/>
+    <w:unhideWhenUsed/>
+    <w:rsid w:val="00D76170"/>
+    <w:pPr>
+      <w:spacing w:after="0" w:line="240" w:lineRule="auto"/>
+    </w:pPr>
+    <w:rPr>
+      <w:rFonts w:ascii="Tahoma" w:hAnsi="Tahoma" w:cs="Tahoma"/>
+      <w:sz w:val="16"/>
+      <w:szCs w:val="16"/>
+    </w:rPr>
+  </w:style>
+  <w:style w:type="character" w:customStyle="1" w:styleId="BalloonTextChar">
+    <w:name w:val="Balloon Text Char"/>
+    <w:basedOn w:val="DefaultParagraphFont"/>
+    <w:link w:val="BalloonText"/>
+    <w:uiPriority w:val="99"/>
+    <w:semiHidden/>
+    <w:rsid w:val="00D76170"/>
+    <w:rPr>
+      <w:rFonts w:ascii="Tahoma" w:hAnsi="Tahoma" w:cs="Tahoma"/>
+      <w:sz w:val="16"/>
+      <w:szCs w:val="16"/>
+    </w:rPr>
+  </w:style>
+  <w:style w:type="paragraph" w:styleId="NormalWeb">
+    <w:name w:val="Normal (Web)"/>
+    <w:basedOn w:val="Normal"/>
+    <w:uiPriority w:val="99"/>
+    <w:unhideWhenUsed/>
+    <w:rsid w:val="00D3361B"/>
+    <w:pPr>
+      <w:spacing w:before="100" w:beforeAutospacing="1" w:after="100" w:afterAutospacing="1" w:line="240" w:lineRule="auto"/>
+    </w:pPr>
+    <w:rPr>
+      <w:rFonts w:ascii="Times New Roman" w:eastAsia="Times New Roman" w:hAnsi="Times New Roman" w:cs="Times New Roman"/>
+      <w:sz w:val="24"/>
+      <w:szCs w:val="24"/>
+      <w:lang w:val="vi-VN" w:eastAsia="vi-VN"/>
+    </w:rPr>
+  </w:style>
+  <w:style w:type="paragraph" w:styleId="Title">
+    <w:name w:val="Title"/>
+    <w:basedOn w:val="Normal"/>
+    <w:next w:val="Normal"/>
+    <w:link w:val="TitleChar"/>
+    <w:uiPriority w:val="10"/>
+    <w:qFormat/>
+    <w:rsid w:val="009A179B"/>
+    <w:pPr>
+      <w:spacing w:after="0" w:line="240" w:lineRule="auto"/>
+      <w:contextualSpacing/>
+      <w:jc w:val="center"/>
+    </w:pPr>
+    <w:rPr>
+      <w:rFonts w:asciiTheme="majorHAnsi" w:eastAsiaTheme="majorEastAsia" w:hAnsiTheme="majorHAnsi" w:cstheme="majorBidi"/>
+      <w:spacing w:val="-10"/>
+      <w:kern w:val="28"/>
+      <w:sz w:val="72"/>
+      <w:szCs w:val="56"/>
+    </w:rPr>
+  </w:style>
+  <w:style w:type="character" w:customStyle="1" w:styleId="TitleChar">
+    <w:name w:val="Title Char"/>
+    <w:basedOn w:val="DefaultParagraphFont"/>
+    <w:link w:val="Title"/>
+    <w:uiPriority w:val="10"/>
+    <w:rsid w:val="009A179B"/>
+    <w:rPr>
+      <w:rFonts w:asciiTheme="majorHAnsi" w:eastAsiaTheme="majorEastAsia" w:hAnsiTheme="majorHAnsi" w:cstheme="majorBidi"/>
+      <w:spacing w:val="-10"/>
+      <w:kern w:val="28"/>
+      <w:sz w:val="72"/>
+      <w:szCs w:val="56"/>
+    </w:rPr>
+  </w:style>
+  <w:style w:type="character" w:customStyle="1" w:styleId="Heading1Char">
+    <w:name w:val="Heading 1 Char"/>
+    <w:basedOn w:val="DefaultParagraphFont"/>
+    <w:link w:val="Heading1"/>
+    <w:uiPriority w:val="9"/>
+    <w:rsid w:val="00DA1DA2"/>
+    <w:rPr>
+      <w:rFonts w:asciiTheme="majorHAnsi" w:eastAsiaTheme="majorEastAsia" w:hAnsiTheme="majorHAnsi" w:cstheme="majorBidi"/>
+      <w:color w:val="2E74B5" w:themeColor="accent1" w:themeShade="BF"/>
+      <w:sz w:val="32"/>
+      <w:szCs w:val="32"/>
+    </w:rPr>
+  </w:style>
+  <w:style w:type="paragraph" w:styleId="Header">
+    <w:name w:val="header"/>
+    <w:basedOn w:val="Normal"/>
+    <w:link w:val="HeaderChar"/>
+    <w:uiPriority w:val="99"/>
+    <w:unhideWhenUsed/>
+    <w:rsid w:val="00791EEE"/>
+    <w:pPr>
+      <w:tabs>
+        <w:tab w:val="center" w:pos="4680"/>
+        <w:tab w:val="right" w:pos="9360"/>
+      </w:tabs>
+      <w:spacing w:after="0" w:line="240" w:lineRule="auto"/>
+    </w:pPr>
+  </w:style>
+  <w:style w:type="character" w:customStyle="1" w:styleId="HeaderChar">
+    <w:name w:val="Header Char"/>
+    <w:basedOn w:val="DefaultParagraphFont"/>
+    <w:link w:val="Header"/>
+    <w:uiPriority w:val="99"/>
+    <w:rsid w:val="00791EEE"/>
+  </w:style>
+  <w:style w:type="paragraph" w:styleId="Footer">
+    <w:name w:val="footer"/>
+    <w:basedOn w:val="Normal"/>
+    <w:link w:val="FooterChar"/>
+    <w:uiPriority w:val="99"/>
+    <w:unhideWhenUsed/>
+    <w:rsid w:val="00791EEE"/>
+    <w:pPr>
+      <w:tabs>
+        <w:tab w:val="center" w:pos="4680"/>
+        <w:tab w:val="right" w:pos="9360"/>
+      </w:tabs>
+      <w:spacing w:after="0" w:line="240" w:lineRule="auto"/>
+    </w:pPr>
+  </w:style>
+  <w:style w:type="character" w:customStyle="1" w:styleId="FooterChar">
+    <w:name w:val="Footer Char"/>
+    <w:basedOn w:val="DefaultParagraphFont"/>
+    <w:link w:val="Footer"/>
+    <w:uiPriority w:val="99"/>
+    <w:rsid w:val="00791EEE"/>
+  </w:style>
+  <w:style w:type="paragraph" w:styleId="TOCHeading">
+    <w:name w:val="TOC Heading"/>
+    <w:basedOn w:val="Heading1"/>
+    <w:next w:val="Normal"/>
+    <w:uiPriority w:val="39"/>
+    <w:unhideWhenUsed/>
+    <w:qFormat/>
+    <w:rsid w:val="009A179B"/>
+    <w:pPr>
+      <w:outlineLvl w:val="9"/>
+    </w:pPr>
+  </w:style>
+  <w:style w:type="paragraph" w:styleId="TOC2">
+    <w:name w:val="toc 2"/>
+    <w:basedOn w:val="Normal"/>
+    <w:next w:val="Normal"/>
+    <w:autoRedefine/>
+    <w:uiPriority w:val="39"/>
+    <w:unhideWhenUsed/>
+    <w:rsid w:val="009A179B"/>
+    <w:pPr>
+      <w:spacing w:after="100"/>
+      <w:ind w:left="220"/>
+    </w:pPr>
+    <w:rPr>
+      <w:rFonts w:eastAsiaTheme="minorEastAsia" w:cs="Times New Roman"/>
+    </w:rPr>
+  </w:style>
+  <w:style w:type="paragraph" w:styleId="TOC1">
+    <w:name w:val="toc 1"/>
+    <w:basedOn w:val="Normal"/>
+    <w:next w:val="Normal"/>
+    <w:autoRedefine/>
+    <w:uiPriority w:val="39"/>
+    <w:unhideWhenUsed/>
+    <w:rsid w:val="009A179B"/>
+    <w:pPr>
+      <w:spacing w:after="100"/>
+    </w:pPr>
+    <w:rPr>
+      <w:rFonts w:eastAsiaTheme="minorEastAsia" w:cs="Times New Roman"/>
+    </w:rPr>
+  </w:style>
+  <w:style w:type="paragraph" w:styleId="TOC3">
+    <w:name w:val="toc 3"/>
+    <w:basedOn w:val="Normal"/>
+    <w:next w:val="Normal"/>
+    <w:autoRedefine/>
+    <w:uiPriority w:val="39"/>
+    <w:unhideWhenUsed/>
+    <w:rsid w:val="009A179B"/>
+    <w:pPr>
+      <w:spacing w:after="100"/>
+      <w:ind w:left="440"/>
+    </w:pPr>
+    <w:rPr>
+      <w:rFonts w:eastAsiaTheme="minorEastAsia" w:cs="Times New Roman"/>
+    </w:rPr>
+  </w:style>
+  <w:style w:type="paragraph" w:styleId="NoSpacing">
+    <w:name w:val="No Spacing"/>
+    <w:uiPriority w:val="1"/>
+    <w:qFormat/>
+    <w:rsid w:val="00E70353"/>
+    <w:pPr>
+      <w:spacing w:after="0" w:line="240" w:lineRule="auto"/>
+    </w:pPr>
+  </w:style>
+  <w:style w:type="table" w:styleId="TableGrid">
+    <w:name w:val="Table Grid"/>
+    <w:basedOn w:val="TableNormal"/>
+    <w:uiPriority w:val="59"/>
+    <w:rsid w:val="00B26D12"/>
+    <w:pPr>
+      <w:spacing w:after="0" w:line="240" w:lineRule="auto"/>
+    </w:pPr>
+    <w:tblPr>
+      <w:tblBorders>
+        <w:top w:val="single" w:sz="4" w:space="0" w:color="auto"/>
+        <w:left w:val="single" w:sz="4" w:space="0" w:color="auto"/>
+        <w:bottom w:val="single" w:sz="4" w:space="0" w:color="auto"/>
+        <w:right w:val="single" w:sz="4" w:space="0" w:color="auto"/>
+        <w:insideH w:val="single" w:sz="4" w:space="0" w:color="auto"/>
+        <w:insideV w:val="single" w:sz="4" w:space="0" w:color="auto"/>
+      </w:tblBorders>
+    </w:tblPr>
+  </w:style>
+  <w:style w:type="character" w:styleId="Strong">
+    <w:name w:val="Strong"/>
+    <w:basedOn w:val="DefaultParagraphFont"/>
+    <w:uiPriority w:val="22"/>
+    <w:qFormat/>
+    <w:rsid w:val="00B26D12"/>
+    <w:rPr>
+      <w:b/>
+      <w:bCs/>
+    </w:rPr>
+  </w:style>
+  <w:style w:type="table" w:customStyle="1" w:styleId="GridTable2-Accent21">
+    <w:name w:val="Grid Table 2 - Accent 21"/>
+    <w:basedOn w:val="TableNormal"/>
+    <w:uiPriority w:val="47"/>
+    <w:rsid w:val="00453BC7"/>
+    <w:pPr>
+      <w:spacing w:after="0" w:line="240" w:lineRule="auto"/>
+    </w:pPr>
+    <w:tblPr>
+      <w:tblStyleRowBandSize w:val="1"/>
+      <w:tblStyleColBandSize w:val="1"/>
+      <w:tblBorders>
+        <w:top w:val="single" w:sz="2" w:space="0" w:color="F4B083" w:themeColor="accent2" w:themeTint="99"/>
+        <w:bottom w:val="single" w:sz="2" w:space="0" w:color="F4B083" w:themeColor="accent2" w:themeTint="99"/>
+        <w:insideH w:val="single" w:sz="2" w:space="0" w:color="F4B083" w:themeColor="accent2" w:themeTint="99"/>
+        <w:insideV w:val="single" w:sz="2" w:space="0" w:color="F4B083" w:themeColor="accent2" w:themeTint="99"/>
+      </w:tblBorders>
+    </w:tblPr>
+    <w:tblStylePr w:type="firstRow">
+      <w:rPr>
+        <w:b/>
+        <w:bCs/>
+      </w:rPr>
+      <w:tblPr/>
+      <w:tcPr>
+        <w:tcBorders>
+          <w:top w:val="nil"/>
+          <w:bottom w:val="single" w:sz="12" w:space="0" w:color="F4B083" w:themeColor="accent2" w:themeTint="99"/>
+          <w:insideH w:val="nil"/>
+          <w:insideV w:val="nil"/>
+        </w:tcBorders>
+        <w:shd w:val="clear" w:color="auto" w:fill="FFFFFF" w:themeFill="background1"/>
+      </w:tcPr>
+    </w:tblStylePr>
+    <w:tblStylePr w:type="lastRow">
+      <w:rPr>
+        <w:b/>
+        <w:bCs/>
+      </w:rPr>
+      <w:tblPr/>
+      <w:tcPr>
+        <w:tcBorders>
+          <w:top w:val="double" w:sz="2" w:space="0" w:color="F4B083" w:themeColor="accent2" w:themeTint="99"/>
+          <w:bottom w:val="nil"/>
+          <w:insideH w:val="nil"/>
+          <w:insideV w:val="nil"/>
+        </w:tcBorders>
+        <w:shd w:val="clear" w:color="auto" w:fill="FFFFFF" w:themeFill="background1"/>
+      </w:tcPr>
+    </w:tblStylePr>
+    <w:tblStylePr w:type="firstCol">
+      <w:rPr>
+        <w:b/>
+        <w:bCs/>
+      </w:rPr>
+    </w:tblStylePr>
+    <w:tblStylePr w:type="lastCol">
+      <w:rPr>
+        <w:b/>
+        <w:bCs/>
+      </w:rPr>
+    </w:tblStylePr>
+    <w:tblStylePr w:type="band1Vert">
+      <w:tblPr/>
+      <w:tcPr>
+        <w:shd w:val="clear" w:color="auto" w:fill="FBE4D5" w:themeFill="accent2" w:themeFillTint="33"/>
+      </w:tcPr>
+    </w:tblStylePr>
+    <w:tblStylePr w:type="band1Horz">
+      <w:tblPr/>
+      <w:tcPr>
+        <w:shd w:val="clear" w:color="auto" w:fill="FBE4D5" w:themeFill="accent2" w:themeFillTint="33"/>
+      </w:tcPr>
+    </w:tblStylePr>
+  </w:style>
+  <w:style w:type="table" w:customStyle="1" w:styleId="GridTable1Light-Accent21">
+    <w:name w:val="Grid Table 1 Light - Accent 21"/>
+    <w:basedOn w:val="TableNormal"/>
+    <w:uiPriority w:val="46"/>
+    <w:rsid w:val="00453BC7"/>
+    <w:pPr>
+      <w:spacing w:after="0" w:line="240" w:lineRule="auto"/>
+    </w:pPr>
+    <w:tblPr>
+      <w:tblStyleRowBandSize w:val="1"/>
+      <w:tblStyleColBandSize w:val="1"/>
+      <w:tblBorders>
+        <w:top w:val="single" w:sz="4" w:space="0" w:color="F7CAAC" w:themeColor="accent2" w:themeTint="66"/>
+        <w:left w:val="single" w:sz="4" w:space="0" w:color="F7CAAC" w:themeColor="accent2" w:themeTint="66"/>
+        <w:bottom w:val="single" w:sz="4" w:space="0" w:color="F7CAAC" w:themeColor="accent2" w:themeTint="66"/>
+        <w:right w:val="single" w:sz="4" w:space="0" w:color="F7CAAC" w:themeColor="accent2" w:themeTint="66"/>
+        <w:insideH w:val="single" w:sz="4" w:space="0" w:color="F7CAAC" w:themeColor="accent2" w:themeTint="66"/>
+        <w:insideV w:val="single" w:sz="4" w:space="0" w:color="F7CAAC" w:themeColor="accent2" w:themeTint="66"/>
+      </w:tblBorders>
+    </w:tblPr>
+    <w:tblStylePr w:type="firstRow">
+      <w:rPr>
+        <w:b/>
+        <w:bCs/>
+      </w:rPr>
+      <w:tblPr/>
+      <w:tcPr>
+        <w:tcBorders>
+          <w:bottom w:val="single" w:sz="12" w:space="0" w:color="F4B083" w:themeColor="accent2" w:themeTint="99"/>
+        </w:tcBorders>
+      </w:tcPr>
+    </w:tblStylePr>
+    <w:tblStylePr w:type="lastRow">
+      <w:rPr>
+        <w:b/>
+        <w:bCs/>
+      </w:rPr>
+      <w:tblPr/>
+      <w:tcPr>
+        <w:tcBorders>
+          <w:top w:val="double" w:sz="2" w:space="0" w:color="F4B083" w:themeColor="accent2" w:themeTint="99"/>
+        </w:tcBorders>
+      </w:tcPr>
+    </w:tblStylePr>
+    <w:tblStylePr w:type="firstCol">
+      <w:rPr>
+        <w:b/>
+        <w:bCs/>
+      </w:rPr>
+    </w:tblStylePr>
+    <w:tblStylePr w:type="lastCol">
+      <w:rPr>
+        <w:b/>
+        <w:bCs/>
+      </w:rPr>
+    </w:tblStylePr>
+  </w:style>
+  <w:style w:type="table" w:customStyle="1" w:styleId="GridTable4-Accent21">
+    <w:name w:val="Grid Table 4 - Accent 21"/>
+    <w:basedOn w:val="TableNormal"/>
+    <w:uiPriority w:val="49"/>
+    <w:rsid w:val="000002AD"/>
+    <w:pPr>
+      <w:spacing w:after="0" w:line="240" w:lineRule="auto"/>
+    </w:pPr>
+    <w:tblPr>
+      <w:tblStyleRowBandSize w:val="1"/>
+      <w:tblStyleColBandSize w:val="1"/>
+      <w:tblBorders>
+        <w:top w:val="single" w:sz="4" w:space="0" w:color="F4B083" w:themeColor="accent2" w:themeTint="99"/>
+        <w:left w:val="single" w:sz="4" w:space="0" w:color="F4B083" w:themeColor="accent2" w:themeTint="99"/>
+        <w:bottom w:val="single" w:sz="4" w:space="0" w:color="F4B083" w:themeColor="accent2" w:themeTint="99"/>
+        <w:right w:val="single" w:sz="4" w:space="0" w:color="F4B083" w:themeColor="accent2" w:themeTint="99"/>
+        <w:insideH w:val="single" w:sz="4" w:space="0" w:color="F4B083" w:themeColor="accent2" w:themeTint="99"/>
+        <w:insideV w:val="single" w:sz="4" w:space="0" w:color="F4B083" w:themeColor="accent2" w:themeTint="99"/>
+      </w:tblBorders>
+    </w:tblPr>
+    <w:tblStylePr w:type="firstRow">
+      <w:rPr>
+        <w:b/>
+        <w:bCs/>
+        <w:color w:val="FFFFFF" w:themeColor="background1"/>
+      </w:rPr>
+      <w:tblPr/>
+      <w:tcPr>
+        <w:tcBorders>
+          <w:top w:val="single" w:sz="4" w:space="0" w:color="ED7D31" w:themeColor="accent2"/>
+          <w:left w:val="single" w:sz="4" w:space="0" w:color="ED7D31" w:themeColor="accent2"/>
+          <w:bottom w:val="single" w:sz="4" w:space="0" w:color="ED7D31" w:themeColor="accent2"/>
+          <w:right w:val="single" w:sz="4" w:space="0" w:color="ED7D31" w:themeColor="accent2"/>
+          <w:insideH w:val="nil"/>
+          <w:insideV w:val="nil"/>
+        </w:tcBorders>
+        <w:shd w:val="clear" w:color="auto" w:fill="ED7D31" w:themeFill="accent2"/>
+      </w:tcPr>
+    </w:tblStylePr>
+    <w:tblStylePr w:type="lastRow">
+      <w:rPr>
+        <w:b/>
+        <w:bCs/>
+      </w:rPr>
+      <w:tblPr/>
+      <w:tcPr>
+        <w:tcBorders>
+          <w:top w:val="double" w:sz="4" w:space="0" w:color="ED7D31" w:themeColor="accent2"/>
+        </w:tcBorders>
+      </w:tcPr>
+    </w:tblStylePr>
+    <w:tblStylePr w:type="firstCol">
+      <w:rPr>
+        <w:b/>
+        <w:bCs/>
+      </w:rPr>
+    </w:tblStylePr>
+    <w:tblStylePr w:type="lastCol">
+      <w:rPr>
+        <w:b/>
+        <w:bCs/>
+      </w:rPr>
+    </w:tblStylePr>
+    <w:tblStylePr w:type="band1Vert">
+      <w:tblPr/>
+      <w:tcPr>
+        <w:shd w:val="clear" w:color="auto" w:fill="FBE4D5" w:themeFill="accent2" w:themeFillTint="33"/>
+      </w:tcPr>
+    </w:tblStylePr>
+    <w:tblStylePr w:type="band1Horz">
+      <w:tblPr/>
+      <w:tcPr>
+        <w:shd w:val="clear" w:color="auto" w:fill="FBE4D5" w:themeFill="accent2" w:themeFillTint="33"/>
+      </w:tcPr>
+    </w:tblStylePr>
+  </w:style>
+  <w:style w:type="table" w:customStyle="1" w:styleId="GridTable4-Accent51">
+    <w:name w:val="Grid Table 4 - Accent 51"/>
+    <w:basedOn w:val="TableNormal"/>
+    <w:uiPriority w:val="49"/>
+    <w:rsid w:val="00B929E4"/>
+    <w:pPr>
+      <w:spacing w:after="0" w:line="240" w:lineRule="auto"/>
+    </w:pPr>
+    <w:rPr>
+      <w:rFonts w:ascii="Times New Roman" w:hAnsi="Times New Roman"/>
+      <w:sz w:val="28"/>
+    </w:rPr>
+    <w:tblPr>
+      <w:tblStyleRowBandSize w:val="1"/>
+      <w:tblStyleColBandSize w:val="1"/>
+      <w:tblBorders>
+        <w:top w:val="single" w:sz="4" w:space="0" w:color="8EAADB" w:themeColor="accent5" w:themeTint="99"/>
+        <w:left w:val="single" w:sz="4" w:space="0" w:color="8EAADB" w:themeColor="accent5" w:themeTint="99"/>
+        <w:bottom w:val="single" w:sz="4" w:space="0" w:color="8EAADB" w:themeColor="accent5" w:themeTint="99"/>
+        <w:right w:val="single" w:sz="4" w:space="0" w:color="8EAADB" w:themeColor="accent5" w:themeTint="99"/>
+        <w:insideH w:val="single" w:sz="4" w:space="0" w:color="8EAADB" w:themeColor="accent5" w:themeTint="99"/>
+        <w:insideV w:val="single" w:sz="4" w:space="0" w:color="8EAADB" w:themeColor="accent5" w:themeTint="99"/>
+      </w:tblBorders>
+    </w:tblPr>
+    <w:tblStylePr w:type="firstRow">
+      <w:rPr>
+        <w:b/>
+        <w:bCs/>
+        <w:color w:val="FFFFFF" w:themeColor="background1"/>
+      </w:rPr>
+      <w:tblPr/>
+      <w:tcPr>
+        <w:tcBorders>
+          <w:top w:val="single" w:sz="4" w:space="0" w:color="4472C4" w:themeColor="accent5"/>
+          <w:left w:val="single" w:sz="4" w:space="0" w:color="4472C4" w:themeColor="accent5"/>
+          <w:bottom w:val="single" w:sz="4" w:space="0" w:color="4472C4" w:themeColor="accent5"/>
+          <w:right w:val="single" w:sz="4" w:space="0" w:color="4472C4" w:themeColor="accent5"/>
+          <w:insideH w:val="nil"/>
+          <w:insideV w:val="nil"/>
+        </w:tcBorders>
+        <w:shd w:val="clear" w:color="auto" w:fill="4472C4" w:themeFill="accent5"/>
+      </w:tcPr>
+    </w:tblStylePr>
+    <w:tblStylePr w:type="lastRow">
+      <w:rPr>
+        <w:b/>
+        <w:bCs/>
+      </w:rPr>
+      <w:tblPr/>
+      <w:tcPr>
+        <w:tcBorders>
+          <w:top w:val="double" w:sz="4" w:space="0" w:color="4472C4" w:themeColor="accent5"/>
+        </w:tcBorders>
+      </w:tcPr>
+    </w:tblStylePr>
+    <w:tblStylePr w:type="firstCol">
+      <w:rPr>
+        <w:b/>
+        <w:bCs/>
+      </w:rPr>
+    </w:tblStylePr>
+    <w:tblStylePr w:type="lastCol">
+      <w:rPr>
+        <w:b/>
+        <w:bCs/>
+      </w:rPr>
+    </w:tblStylePr>
+    <w:tblStylePr w:type="band1Vert">
+      <w:tblPr/>
+      <w:tcPr>
+        <w:shd w:val="clear" w:color="auto" w:fill="D9E2F3" w:themeFill="accent5" w:themeFillTint="33"/>
+      </w:tcPr>
+    </w:tblStylePr>
+    <w:tblStylePr w:type="band1Horz">
+      <w:tblPr/>
+      <w:tcPr>
+        <w:shd w:val="clear" w:color="auto" w:fill="D9E2F3" w:themeFill="accent5" w:themeFillTint="33"/>
+      </w:tcPr>
+    </w:tblStylePr>
+  </w:style>
+  <w:style w:type="paragraph" w:styleId="Caption">
+    <w:name w:val="caption"/>
+    <w:basedOn w:val="Normal"/>
+    <w:next w:val="Normal"/>
+    <w:uiPriority w:val="35"/>
+    <w:unhideWhenUsed/>
+    <w:qFormat/>
+    <w:rsid w:val="00191914"/>
+    <w:pPr>
+      <w:spacing w:after="200" w:line="240" w:lineRule="auto"/>
+    </w:pPr>
+    <w:rPr>
+      <w:i/>
+      <w:iCs/>
+      <w:color w:val="44546A" w:themeColor="text2"/>
+      <w:sz w:val="18"/>
+      <w:szCs w:val="18"/>
+    </w:rPr>
+  </w:style>
+  <w:style w:type="character" w:customStyle="1" w:styleId="gray-light">
+    <w:name w:val="gray-light"/>
+    <w:basedOn w:val="DefaultParagraphFont"/>
+    <w:rsid w:val="00191914"/>
+  </w:style>
+  <w:style w:type="character" w:customStyle="1" w:styleId="company-location">
+    <w:name w:val="company-location"/>
+    <w:basedOn w:val="DefaultParagraphFont"/>
+    <w:rsid w:val="00191914"/>
+  </w:style>
+  <w:style w:type="paragraph" w:styleId="TableofFigures">
+    <w:name w:val="table of figures"/>
+    <w:basedOn w:val="Normal"/>
+    <w:next w:val="Normal"/>
+    <w:uiPriority w:val="99"/>
+    <w:unhideWhenUsed/>
+    <w:rsid w:val="00A95885"/>
+    <w:pPr>
+      <w:spacing w:after="0"/>
+    </w:pPr>
+  </w:style>
+</w:styles>
+</file>
+
 <file path=word/theme/theme1.xml><?xml version="1.0" encoding="utf-8"?>
 <a:theme xmlns:a="http://schemas.openxmlformats.org/drawingml/2006/main" name="Office Theme">
   <a:themeElements>
@@ -14482,7 +15004,7 @@
   <a:extraClrSchemeLst/>
   <a:extLst>
     <a:ext uri="{05A4C25C-085E-4340-85A3-A5531E510DB2}">
-      <thm15:themeFamily xmlns:thm15="http://schemas.microsoft.com/office/thememl/2012/main" name="Office Theme" id="{62F939B6-93AF-4DB8-9C6B-D6C7DFDC589F}" vid="{4A3C46E8-61CC-4603-A589-7422A47A8E4A}"/>
+      <thm15:themeFamily xmlns:thm15="http://schemas.microsoft.com/office/thememl/2012/main" xmlns="" name="Office Theme" id="{62F939B6-93AF-4DB8-9C6B-D6C7DFDC589F}" vid="{4A3C46E8-61CC-4603-A589-7422A47A8E4A}"/>
     </a:ext>
   </a:extLst>
 </a:theme>
@@ -14493,7 +15015,7 @@
 </file>
 
 <file path=customXml/itemProps1.xml><?xml version="1.0" encoding="utf-8"?>
-<ds:datastoreItem xmlns:ds="http://schemas.openxmlformats.org/officeDocument/2006/customXml" ds:itemID="{EA1EEDCF-4820-4386-B3EF-4AFA5FD26DA6}">
+<ds:datastoreItem xmlns:ds="http://schemas.openxmlformats.org/officeDocument/2006/customXml" ds:itemID="{2B257F40-8BE4-476F-AB26-2CF3E69D91A1}">
   <ds:schemaRefs>
     <ds:schemaRef ds:uri="http://schemas.openxmlformats.org/officeDocument/2006/bibliography"/>
   </ds:schemaRefs>

</xml_diff>